<commit_message>
CRC ver2 (Add from usecase)
CRC ver.2
-Add Some Method by Requirement Specification
-Add some Parameter on Requirement Specification file
</commit_message>
<xml_diff>
--- a/Requirements Specification Document.docx
+++ b/Requirements Specification Document.docx
@@ -1139,7 +1139,7 @@
     <w:p>
       <w:pPr>
         <w:rPr>
-          <w:rFonts w:ascii="TH SarabunPSK" w:hAnsi="TH SarabunPSK" w:cs="TH SarabunPSK" w:hint="cs"/>
+          <w:rFonts w:ascii="TH SarabunPSK" w:hAnsi="TH SarabunPSK" w:cs="TH SarabunPSK"/>
           <w:sz w:val="24"/>
           <w:szCs w:val="32"/>
           <w:cs/>
@@ -1183,7 +1183,7 @@
       <w:pPr>
         <w:spacing w:after="0" w:line="240" w:lineRule="auto"/>
         <w:rPr>
-          <w:rFonts w:ascii="MS PGothic" w:eastAsia="MS PGothic" w:hAnsi="MS PGothic" w:cs="MS PGothic"/>
+          <w:rFonts w:ascii="ＭＳ Ｐゴシック" w:eastAsia="ＭＳ Ｐゴシック" w:hAnsi="ＭＳ Ｐゴシック" w:cs="ＭＳ Ｐゴシック"/>
           <w:sz w:val="24"/>
           <w:szCs w:val="24"/>
         </w:rPr>
@@ -1198,7 +1198,7 @@
       </w:r>
       <w:r>
         <w:rPr>
-          <w:rFonts w:ascii="TH SarabunPSK" w:eastAsia="MS PGothic" w:hAnsi="TH SarabunPSK" w:cs="TH SarabunPSK" w:hint="cs"/>
+          <w:rFonts w:ascii="TH SarabunPSK" w:eastAsia="ＭＳ Ｐゴシック" w:hAnsi="TH SarabunPSK" w:cs="TH SarabunPSK" w:hint="cs"/>
           <w:color w:val="000000"/>
           <w:sz w:val="32"/>
           <w:szCs w:val="32"/>
@@ -1208,7 +1208,7 @@
       </w:r>
       <w:r>
         <w:rPr>
-          <w:rFonts w:ascii="TH SarabunPSK" w:eastAsia="MS PGothic" w:hAnsi="TH SarabunPSK" w:cs="TH SarabunPSK"/>
+          <w:rFonts w:ascii="TH SarabunPSK" w:eastAsia="ＭＳ Ｐゴシック" w:hAnsi="TH SarabunPSK" w:cs="TH SarabunPSK"/>
           <w:color w:val="000000"/>
           <w:sz w:val="32"/>
           <w:szCs w:val="32"/>
@@ -1217,7 +1217,7 @@
       </w:r>
       <w:r>
         <w:rPr>
-          <w:rFonts w:ascii="TH SarabunPSK" w:eastAsia="MS PGothic" w:hAnsi="TH SarabunPSK" w:cs="TH SarabunPSK" w:hint="cs"/>
+          <w:rFonts w:ascii="TH SarabunPSK" w:eastAsia="ＭＳ Ｐゴシック" w:hAnsi="TH SarabunPSK" w:cs="TH SarabunPSK" w:hint="cs"/>
           <w:color w:val="000000"/>
           <w:sz w:val="32"/>
           <w:szCs w:val="32"/>
@@ -1227,7 +1227,7 @@
       </w:r>
       <w:r>
         <w:rPr>
-          <w:rFonts w:ascii="TH SarabunPSK" w:eastAsia="MS PGothic" w:hAnsi="TH SarabunPSK" w:cs="TH SarabunPSK"/>
+          <w:rFonts w:ascii="TH SarabunPSK" w:eastAsia="ＭＳ Ｐゴシック" w:hAnsi="TH SarabunPSK" w:cs="TH SarabunPSK"/>
           <w:color w:val="000000"/>
           <w:sz w:val="32"/>
           <w:szCs w:val="32"/>
@@ -1236,7 +1236,7 @@
       </w:r>
       <w:r>
         <w:rPr>
-          <w:rFonts w:ascii="TH SarabunPSK" w:eastAsia="MS PGothic" w:hAnsi="TH SarabunPSK" w:cs="TH SarabunPSK" w:hint="cs"/>
+          <w:rFonts w:ascii="TH SarabunPSK" w:eastAsia="ＭＳ Ｐゴシック" w:hAnsi="TH SarabunPSK" w:cs="TH SarabunPSK" w:hint="cs"/>
           <w:color w:val="000000"/>
           <w:sz w:val="32"/>
           <w:szCs w:val="32"/>
@@ -1246,7 +1246,7 @@
       </w:r>
       <w:r>
         <w:rPr>
-          <w:rFonts w:ascii="TH SarabunPSK" w:eastAsia="MS PGothic" w:hAnsi="TH SarabunPSK" w:cs="TH SarabunPSK"/>
+          <w:rFonts w:ascii="TH SarabunPSK" w:eastAsia="ＭＳ Ｐゴシック" w:hAnsi="TH SarabunPSK" w:cs="TH SarabunPSK"/>
           <w:color w:val="000000"/>
           <w:sz w:val="32"/>
           <w:szCs w:val="32"/>
@@ -1255,7 +1255,7 @@
       </w:r>
       <w:r>
         <w:rPr>
-          <w:rFonts w:ascii="TH SarabunPSK" w:eastAsia="MS PGothic" w:hAnsi="TH SarabunPSK" w:cs="TH SarabunPSK" w:hint="cs"/>
+          <w:rFonts w:ascii="TH SarabunPSK" w:eastAsia="ＭＳ Ｐゴシック" w:hAnsi="TH SarabunPSK" w:cs="TH SarabunPSK" w:hint="cs"/>
           <w:color w:val="000000"/>
           <w:sz w:val="32"/>
           <w:szCs w:val="32"/>
@@ -1268,14 +1268,14 @@
       <w:pPr>
         <w:spacing w:after="0" w:line="240" w:lineRule="auto"/>
         <w:rPr>
-          <w:rFonts w:ascii="MS PGothic" w:eastAsia="MS PGothic" w:hAnsi="MS PGothic" w:cs="MS PGothic"/>
+          <w:rFonts w:ascii="ＭＳ Ｐゴシック" w:eastAsia="ＭＳ Ｐゴシック" w:hAnsi="ＭＳ Ｐゴシック" w:cs="ＭＳ Ｐゴシック"/>
           <w:sz w:val="24"/>
           <w:szCs w:val="24"/>
         </w:rPr>
       </w:pPr>
       <w:r>
         <w:rPr>
-          <w:rFonts w:ascii="TH SarabunPSK" w:eastAsia="MS PGothic" w:hAnsi="TH SarabunPSK" w:cs="TH SarabunPSK"/>
+          <w:rFonts w:ascii="TH SarabunPSK" w:eastAsia="ＭＳ Ｐゴシック" w:hAnsi="TH SarabunPSK" w:cs="TH SarabunPSK"/>
           <w:color w:val="000000"/>
           <w:sz w:val="32"/>
           <w:szCs w:val="32"/>
@@ -1284,7 +1284,7 @@
       </w:r>
       <w:r>
         <w:rPr>
-          <w:rFonts w:ascii="TH SarabunPSK" w:eastAsia="MS PGothic" w:hAnsi="TH SarabunPSK" w:cs="TH SarabunPSK"/>
+          <w:rFonts w:ascii="TH SarabunPSK" w:eastAsia="ＭＳ Ｐゴシック" w:hAnsi="TH SarabunPSK" w:cs="TH SarabunPSK"/>
           <w:color w:val="000000"/>
           <w:sz w:val="32"/>
           <w:szCs w:val="32"/>
@@ -1294,7 +1294,7 @@
       </w:r>
       <w:r>
         <w:rPr>
-          <w:rFonts w:ascii="TH SarabunPSK" w:eastAsia="MS PGothic" w:hAnsi="TH SarabunPSK" w:cs="TH SarabunPSK"/>
+          <w:rFonts w:ascii="TH SarabunPSK" w:eastAsia="ＭＳ Ｐゴシック" w:hAnsi="TH SarabunPSK" w:cs="TH SarabunPSK"/>
           <w:color w:val="000000"/>
           <w:sz w:val="32"/>
           <w:szCs w:val="32"/>
@@ -1303,7 +1303,7 @@
       </w:r>
       <w:r>
         <w:rPr>
-          <w:rFonts w:ascii="TH SarabunPSK" w:eastAsia="MS PGothic" w:hAnsi="TH SarabunPSK" w:cs="TH SarabunPSK"/>
+          <w:rFonts w:ascii="TH SarabunPSK" w:eastAsia="ＭＳ Ｐゴシック" w:hAnsi="TH SarabunPSK" w:cs="TH SarabunPSK"/>
           <w:color w:val="000000"/>
           <w:sz w:val="32"/>
           <w:szCs w:val="32"/>
@@ -1313,7 +1313,7 @@
       </w:r>
       <w:r>
         <w:rPr>
-          <w:rFonts w:ascii="TH SarabunPSK" w:eastAsia="MS PGothic" w:hAnsi="TH SarabunPSK" w:cs="TH SarabunPSK"/>
+          <w:rFonts w:ascii="TH SarabunPSK" w:eastAsia="ＭＳ Ｐゴシック" w:hAnsi="TH SarabunPSK" w:cs="TH SarabunPSK"/>
           <w:color w:val="000000"/>
           <w:sz w:val="32"/>
           <w:szCs w:val="32"/>
@@ -1322,7 +1322,7 @@
       </w:r>
       <w:r>
         <w:rPr>
-          <w:rFonts w:ascii="TH SarabunPSK" w:eastAsia="MS PGothic" w:hAnsi="TH SarabunPSK" w:cs="TH SarabunPSK"/>
+          <w:rFonts w:ascii="TH SarabunPSK" w:eastAsia="ＭＳ Ｐゴシック" w:hAnsi="TH SarabunPSK" w:cs="TH SarabunPSK"/>
           <w:color w:val="000000"/>
           <w:sz w:val="32"/>
           <w:szCs w:val="32"/>
@@ -1332,7 +1332,7 @@
       </w:r>
       <w:r>
         <w:rPr>
-          <w:rFonts w:ascii="TH SarabunPSK" w:eastAsia="MS PGothic" w:hAnsi="TH SarabunPSK" w:cs="TH SarabunPSK"/>
+          <w:rFonts w:ascii="TH SarabunPSK" w:eastAsia="ＭＳ Ｐゴシック" w:hAnsi="TH SarabunPSK" w:cs="TH SarabunPSK"/>
           <w:color w:val="000000"/>
           <w:sz w:val="32"/>
           <w:szCs w:val="32"/>
@@ -1341,7 +1341,7 @@
       </w:r>
       <w:r>
         <w:rPr>
-          <w:rFonts w:ascii="TH SarabunPSK" w:eastAsia="MS PGothic" w:hAnsi="TH SarabunPSK" w:cs="TH SarabunPSK"/>
+          <w:rFonts w:ascii="TH SarabunPSK" w:eastAsia="ＭＳ Ｐゴシック" w:hAnsi="TH SarabunPSK" w:cs="TH SarabunPSK"/>
           <w:color w:val="000000"/>
           <w:sz w:val="32"/>
           <w:szCs w:val="32"/>
@@ -1351,7 +1351,7 @@
       </w:r>
       <w:r>
         <w:rPr>
-          <w:rFonts w:ascii="TH SarabunPSK" w:eastAsia="MS PGothic" w:hAnsi="TH SarabunPSK" w:cs="TH SarabunPSK"/>
+          <w:rFonts w:ascii="TH SarabunPSK" w:eastAsia="ＭＳ Ｐゴシック" w:hAnsi="TH SarabunPSK" w:cs="TH SarabunPSK"/>
           <w:color w:val="000000"/>
           <w:sz w:val="32"/>
           <w:szCs w:val="32"/>
@@ -1360,7 +1360,7 @@
       </w:r>
       <w:r>
         <w:rPr>
-          <w:rFonts w:ascii="TH SarabunPSK" w:eastAsia="MS PGothic" w:hAnsi="TH SarabunPSK" w:cs="TH SarabunPSK"/>
+          <w:rFonts w:ascii="TH SarabunPSK" w:eastAsia="ＭＳ Ｐゴシック" w:hAnsi="TH SarabunPSK" w:cs="TH SarabunPSK"/>
           <w:color w:val="000000"/>
           <w:sz w:val="32"/>
           <w:szCs w:val="32"/>
@@ -1371,7 +1371,7 @@
       </w:r>
       <w:r>
         <w:rPr>
-          <w:rFonts w:ascii="TH SarabunPSK" w:eastAsia="MS PGothic" w:hAnsi="TH SarabunPSK" w:cs="TH SarabunPSK"/>
+          <w:rFonts w:ascii="TH SarabunPSK" w:eastAsia="ＭＳ Ｐゴシック" w:hAnsi="TH SarabunPSK" w:cs="TH SarabunPSK"/>
           <w:color w:val="000000"/>
           <w:sz w:val="32"/>
           <w:szCs w:val="32"/>
@@ -1382,7 +1382,7 @@
       </w:r>
       <w:r>
         <w:rPr>
-          <w:rFonts w:ascii="TH SarabunPSK" w:eastAsia="MS PGothic" w:hAnsi="TH SarabunPSK" w:cs="TH SarabunPSK"/>
+          <w:rFonts w:ascii="TH SarabunPSK" w:eastAsia="ＭＳ Ｐゴシック" w:hAnsi="TH SarabunPSK" w:cs="TH SarabunPSK"/>
           <w:color w:val="000000"/>
           <w:sz w:val="32"/>
           <w:szCs w:val="32"/>
@@ -1391,7 +1391,7 @@
       </w:r>
       <w:r>
         <w:rPr>
-          <w:rFonts w:ascii="TH SarabunPSK" w:eastAsia="MS PGothic" w:hAnsi="TH SarabunPSK" w:cs="TH SarabunPSK"/>
+          <w:rFonts w:ascii="TH SarabunPSK" w:eastAsia="ＭＳ Ｐゴシック" w:hAnsi="TH SarabunPSK" w:cs="TH SarabunPSK"/>
           <w:color w:val="000000"/>
           <w:sz w:val="32"/>
           <w:szCs w:val="32"/>
@@ -1401,7 +1401,7 @@
       </w:r>
       <w:r>
         <w:rPr>
-          <w:rFonts w:ascii="TH SarabunPSK" w:eastAsia="MS PGothic" w:hAnsi="TH SarabunPSK" w:cs="TH SarabunPSK"/>
+          <w:rFonts w:ascii="TH SarabunPSK" w:eastAsia="ＭＳ Ｐゴシック" w:hAnsi="TH SarabunPSK" w:cs="TH SarabunPSK"/>
           <w:color w:val="000000"/>
           <w:sz w:val="32"/>
           <w:szCs w:val="32"/>
@@ -1410,7 +1410,7 @@
       </w:r>
       <w:r>
         <w:rPr>
-          <w:rFonts w:ascii="TH SarabunPSK" w:eastAsia="MS PGothic" w:hAnsi="TH SarabunPSK" w:cs="TH SarabunPSK"/>
+          <w:rFonts w:ascii="TH SarabunPSK" w:eastAsia="ＭＳ Ｐゴシック" w:hAnsi="TH SarabunPSK" w:cs="TH SarabunPSK"/>
           <w:color w:val="000000"/>
           <w:sz w:val="32"/>
           <w:szCs w:val="32"/>
@@ -1420,7 +1420,7 @@
       </w:r>
       <w:r>
         <w:rPr>
-          <w:rFonts w:ascii="TH SarabunPSK" w:eastAsia="MS PGothic" w:hAnsi="TH SarabunPSK" w:cs="TH SarabunPSK"/>
+          <w:rFonts w:ascii="TH SarabunPSK" w:eastAsia="ＭＳ Ｐゴシック" w:hAnsi="TH SarabunPSK" w:cs="TH SarabunPSK"/>
           <w:color w:val="000000"/>
           <w:sz w:val="32"/>
           <w:szCs w:val="32"/>
@@ -1429,7 +1429,7 @@
       </w:r>
       <w:r>
         <w:rPr>
-          <w:rFonts w:ascii="TH SarabunPSK" w:eastAsia="MS PGothic" w:hAnsi="TH SarabunPSK" w:cs="TH SarabunPSK"/>
+          <w:rFonts w:ascii="TH SarabunPSK" w:eastAsia="ＭＳ Ｐゴシック" w:hAnsi="TH SarabunPSK" w:cs="TH SarabunPSK"/>
           <w:color w:val="000000"/>
           <w:sz w:val="32"/>
           <w:szCs w:val="32"/>
@@ -1439,7 +1439,7 @@
       </w:r>
       <w:r>
         <w:rPr>
-          <w:rFonts w:ascii="TH SarabunPSK" w:eastAsia="MS PGothic" w:hAnsi="TH SarabunPSK" w:cs="TH SarabunPSK"/>
+          <w:rFonts w:ascii="TH SarabunPSK" w:eastAsia="ＭＳ Ｐゴシック" w:hAnsi="TH SarabunPSK" w:cs="TH SarabunPSK"/>
           <w:color w:val="000000"/>
           <w:sz w:val="32"/>
           <w:szCs w:val="32"/>
@@ -1448,7 +1448,7 @@
       </w:r>
       <w:r>
         <w:rPr>
-          <w:rFonts w:ascii="TH SarabunPSK" w:eastAsia="MS PGothic" w:hAnsi="TH SarabunPSK" w:cs="TH SarabunPSK"/>
+          <w:rFonts w:ascii="TH SarabunPSK" w:eastAsia="ＭＳ Ｐゴシック" w:hAnsi="TH SarabunPSK" w:cs="TH SarabunPSK"/>
           <w:color w:val="000000"/>
           <w:sz w:val="32"/>
           <w:szCs w:val="32"/>
@@ -1458,7 +1458,7 @@
       </w:r>
       <w:r>
         <w:rPr>
-          <w:rFonts w:ascii="TH SarabunPSK" w:eastAsia="MS PGothic" w:hAnsi="TH SarabunPSK" w:cs="TH SarabunPSK"/>
+          <w:rFonts w:ascii="TH SarabunPSK" w:eastAsia="ＭＳ Ｐゴシック" w:hAnsi="TH SarabunPSK" w:cs="TH SarabunPSK"/>
           <w:color w:val="000000"/>
           <w:sz w:val="32"/>
           <w:szCs w:val="32"/>
@@ -1467,7 +1467,7 @@
       </w:r>
       <w:r>
         <w:rPr>
-          <w:rFonts w:ascii="TH SarabunPSK" w:eastAsia="MS PGothic" w:hAnsi="TH SarabunPSK" w:cs="TH SarabunPSK"/>
+          <w:rFonts w:ascii="TH SarabunPSK" w:eastAsia="ＭＳ Ｐゴシック" w:hAnsi="TH SarabunPSK" w:cs="TH SarabunPSK"/>
           <w:color w:val="000000"/>
           <w:sz w:val="32"/>
           <w:szCs w:val="32"/>
@@ -1480,14 +1480,14 @@
       <w:pPr>
         <w:spacing w:after="0" w:line="240" w:lineRule="auto"/>
         <w:rPr>
-          <w:rFonts w:ascii="MS PGothic" w:eastAsia="MS PGothic" w:hAnsi="MS PGothic" w:cs="MS PGothic"/>
+          <w:rFonts w:ascii="ＭＳ Ｐゴシック" w:eastAsia="ＭＳ Ｐゴシック" w:hAnsi="ＭＳ Ｐゴシック" w:cs="ＭＳ Ｐゴシック"/>
           <w:sz w:val="24"/>
           <w:szCs w:val="24"/>
         </w:rPr>
       </w:pPr>
       <w:r>
         <w:rPr>
-          <w:rFonts w:ascii="TH SarabunPSK" w:eastAsia="MS PGothic" w:hAnsi="TH SarabunPSK" w:cs="TH SarabunPSK"/>
+          <w:rFonts w:ascii="TH SarabunPSK" w:eastAsia="ＭＳ Ｐゴシック" w:hAnsi="TH SarabunPSK" w:cs="TH SarabunPSK"/>
           <w:color w:val="000000"/>
           <w:sz w:val="32"/>
           <w:szCs w:val="32"/>
@@ -1496,7 +1496,7 @@
       </w:r>
       <w:r>
         <w:rPr>
-          <w:rFonts w:ascii="TH SarabunPSK" w:eastAsia="MS PGothic" w:hAnsi="TH SarabunPSK" w:cs="TH SarabunPSK"/>
+          <w:rFonts w:ascii="TH SarabunPSK" w:eastAsia="ＭＳ Ｐゴシック" w:hAnsi="TH SarabunPSK" w:cs="TH SarabunPSK"/>
           <w:color w:val="000000"/>
           <w:sz w:val="32"/>
           <w:szCs w:val="32"/>
@@ -1506,7 +1506,7 @@
       </w:r>
       <w:r>
         <w:rPr>
-          <w:rFonts w:ascii="TH SarabunPSK" w:eastAsia="MS PGothic" w:hAnsi="TH SarabunPSK" w:cs="TH SarabunPSK"/>
+          <w:rFonts w:ascii="TH SarabunPSK" w:eastAsia="ＭＳ Ｐゴシック" w:hAnsi="TH SarabunPSK" w:cs="TH SarabunPSK"/>
           <w:color w:val="000000"/>
           <w:sz w:val="32"/>
           <w:szCs w:val="32"/>
@@ -1515,7 +1515,7 @@
       </w:r>
       <w:r>
         <w:rPr>
-          <w:rFonts w:ascii="TH SarabunPSK" w:eastAsia="MS PGothic" w:hAnsi="TH SarabunPSK" w:cs="TH SarabunPSK"/>
+          <w:rFonts w:ascii="TH SarabunPSK" w:eastAsia="ＭＳ Ｐゴシック" w:hAnsi="TH SarabunPSK" w:cs="TH SarabunPSK"/>
           <w:color w:val="000000"/>
           <w:sz w:val="32"/>
           <w:szCs w:val="32"/>
@@ -1525,7 +1525,7 @@
       </w:r>
       <w:r>
         <w:rPr>
-          <w:rFonts w:ascii="TH SarabunPSK" w:eastAsia="MS PGothic" w:hAnsi="TH SarabunPSK" w:cs="TH SarabunPSK"/>
+          <w:rFonts w:ascii="TH SarabunPSK" w:eastAsia="ＭＳ Ｐゴシック" w:hAnsi="TH SarabunPSK" w:cs="TH SarabunPSK"/>
           <w:color w:val="000000"/>
           <w:sz w:val="32"/>
           <w:szCs w:val="32"/>
@@ -1534,7 +1534,7 @@
       </w:r>
       <w:r>
         <w:rPr>
-          <w:rFonts w:ascii="TH SarabunPSK" w:eastAsia="MS PGothic" w:hAnsi="TH SarabunPSK" w:cs="TH SarabunPSK"/>
+          <w:rFonts w:ascii="TH SarabunPSK" w:eastAsia="ＭＳ Ｐゴシック" w:hAnsi="TH SarabunPSK" w:cs="TH SarabunPSK"/>
           <w:color w:val="000000"/>
           <w:sz w:val="32"/>
           <w:szCs w:val="32"/>
@@ -1544,7 +1544,7 @@
       </w:r>
       <w:r>
         <w:rPr>
-          <w:rFonts w:ascii="TH SarabunPSK" w:eastAsia="MS PGothic" w:hAnsi="TH SarabunPSK" w:cs="TH SarabunPSK"/>
+          <w:rFonts w:ascii="TH SarabunPSK" w:eastAsia="ＭＳ Ｐゴシック" w:hAnsi="TH SarabunPSK" w:cs="TH SarabunPSK"/>
           <w:color w:val="000000"/>
           <w:sz w:val="32"/>
           <w:szCs w:val="32"/>
@@ -1553,7 +1553,7 @@
       </w:r>
       <w:r>
         <w:rPr>
-          <w:rFonts w:ascii="TH SarabunPSK" w:eastAsia="MS PGothic" w:hAnsi="TH SarabunPSK" w:cs="TH SarabunPSK"/>
+          <w:rFonts w:ascii="TH SarabunPSK" w:eastAsia="ＭＳ Ｐゴシック" w:hAnsi="TH SarabunPSK" w:cs="TH SarabunPSK"/>
           <w:color w:val="000000"/>
           <w:sz w:val="32"/>
           <w:szCs w:val="32"/>
@@ -1563,7 +1563,7 @@
       </w:r>
       <w:r>
         <w:rPr>
-          <w:rFonts w:ascii="TH SarabunPSK" w:eastAsia="MS PGothic" w:hAnsi="TH SarabunPSK" w:cs="TH SarabunPSK"/>
+          <w:rFonts w:ascii="TH SarabunPSK" w:eastAsia="ＭＳ Ｐゴシック" w:hAnsi="TH SarabunPSK" w:cs="TH SarabunPSK"/>
           <w:color w:val="000000"/>
           <w:sz w:val="32"/>
           <w:szCs w:val="32"/>
@@ -1572,7 +1572,7 @@
       </w:r>
       <w:r>
         <w:rPr>
-          <w:rFonts w:ascii="TH SarabunPSK" w:eastAsia="MS PGothic" w:hAnsi="TH SarabunPSK" w:cs="TH SarabunPSK"/>
+          <w:rFonts w:ascii="TH SarabunPSK" w:eastAsia="ＭＳ Ｐゴシック" w:hAnsi="TH SarabunPSK" w:cs="TH SarabunPSK"/>
           <w:color w:val="000000"/>
           <w:sz w:val="32"/>
           <w:szCs w:val="32"/>
@@ -1582,7 +1582,7 @@
       </w:r>
       <w:r>
         <w:rPr>
-          <w:rFonts w:ascii="TH SarabunPSK" w:eastAsia="MS PGothic" w:hAnsi="TH SarabunPSK" w:cs="TH SarabunPSK"/>
+          <w:rFonts w:ascii="TH SarabunPSK" w:eastAsia="ＭＳ Ｐゴシック" w:hAnsi="TH SarabunPSK" w:cs="TH SarabunPSK"/>
           <w:color w:val="000000"/>
           <w:sz w:val="32"/>
           <w:szCs w:val="32"/>
@@ -1591,7 +1591,7 @@
       </w:r>
       <w:r>
         <w:rPr>
-          <w:rFonts w:ascii="TH SarabunPSK" w:eastAsia="MS PGothic" w:hAnsi="TH SarabunPSK" w:cs="TH SarabunPSK"/>
+          <w:rFonts w:ascii="TH SarabunPSK" w:eastAsia="ＭＳ Ｐゴシック" w:hAnsi="TH SarabunPSK" w:cs="TH SarabunPSK"/>
           <w:color w:val="000000"/>
           <w:sz w:val="32"/>
           <w:szCs w:val="32"/>
@@ -1601,7 +1601,7 @@
       </w:r>
       <w:r>
         <w:rPr>
-          <w:rFonts w:ascii="TH SarabunPSK" w:eastAsia="MS PGothic" w:hAnsi="TH SarabunPSK" w:cs="TH SarabunPSK"/>
+          <w:rFonts w:ascii="TH SarabunPSK" w:eastAsia="ＭＳ Ｐゴシック" w:hAnsi="TH SarabunPSK" w:cs="TH SarabunPSK"/>
           <w:color w:val="000000"/>
           <w:sz w:val="32"/>
           <w:szCs w:val="32"/>
@@ -1610,7 +1610,7 @@
       </w:r>
       <w:r>
         <w:rPr>
-          <w:rFonts w:ascii="TH SarabunPSK" w:eastAsia="MS PGothic" w:hAnsi="TH SarabunPSK" w:cs="TH SarabunPSK"/>
+          <w:rFonts w:ascii="TH SarabunPSK" w:eastAsia="ＭＳ Ｐゴシック" w:hAnsi="TH SarabunPSK" w:cs="TH SarabunPSK"/>
           <w:color w:val="000000"/>
           <w:sz w:val="32"/>
           <w:szCs w:val="32"/>
@@ -1620,7 +1620,7 @@
       </w:r>
       <w:r>
         <w:rPr>
-          <w:rFonts w:ascii="TH SarabunPSK" w:eastAsia="MS PGothic" w:hAnsi="TH SarabunPSK" w:cs="TH SarabunPSK"/>
+          <w:rFonts w:ascii="TH SarabunPSK" w:eastAsia="ＭＳ Ｐゴシック" w:hAnsi="TH SarabunPSK" w:cs="TH SarabunPSK"/>
           <w:color w:val="000000"/>
           <w:sz w:val="32"/>
           <w:szCs w:val="32"/>
@@ -1629,7 +1629,7 @@
       </w:r>
       <w:r>
         <w:rPr>
-          <w:rFonts w:ascii="TH SarabunPSK" w:eastAsia="MS PGothic" w:hAnsi="TH SarabunPSK" w:cs="TH SarabunPSK"/>
+          <w:rFonts w:ascii="TH SarabunPSK" w:eastAsia="ＭＳ Ｐゴシック" w:hAnsi="TH SarabunPSK" w:cs="TH SarabunPSK"/>
           <w:color w:val="000000"/>
           <w:sz w:val="32"/>
           <w:szCs w:val="32"/>
@@ -1639,7 +1639,7 @@
       </w:r>
       <w:r>
         <w:rPr>
-          <w:rFonts w:ascii="TH SarabunPSK" w:eastAsia="MS PGothic" w:hAnsi="TH SarabunPSK" w:cs="TH SarabunPSK"/>
+          <w:rFonts w:ascii="TH SarabunPSK" w:eastAsia="ＭＳ Ｐゴシック" w:hAnsi="TH SarabunPSK" w:cs="TH SarabunPSK"/>
           <w:color w:val="000000"/>
           <w:sz w:val="32"/>
           <w:szCs w:val="32"/>
@@ -1648,7 +1648,7 @@
       </w:r>
       <w:r>
         <w:rPr>
-          <w:rFonts w:ascii="TH SarabunPSK" w:eastAsia="MS PGothic" w:hAnsi="TH SarabunPSK" w:cs="TH SarabunPSK"/>
+          <w:rFonts w:ascii="TH SarabunPSK" w:eastAsia="ＭＳ Ｐゴシック" w:hAnsi="TH SarabunPSK" w:cs="TH SarabunPSK"/>
           <w:color w:val="000000"/>
           <w:sz w:val="32"/>
           <w:szCs w:val="32"/>
@@ -1658,7 +1658,7 @@
       </w:r>
       <w:r>
         <w:rPr>
-          <w:rFonts w:ascii="TH SarabunPSK" w:eastAsia="MS PGothic" w:hAnsi="TH SarabunPSK" w:cs="TH SarabunPSK"/>
+          <w:rFonts w:ascii="TH SarabunPSK" w:eastAsia="ＭＳ Ｐゴシック" w:hAnsi="TH SarabunPSK" w:cs="TH SarabunPSK"/>
           <w:color w:val="000000"/>
           <w:sz w:val="32"/>
           <w:szCs w:val="32"/>
@@ -1667,7 +1667,7 @@
       </w:r>
       <w:r>
         <w:rPr>
-          <w:rFonts w:ascii="TH SarabunPSK" w:eastAsia="MS PGothic" w:hAnsi="TH SarabunPSK" w:cs="TH SarabunPSK"/>
+          <w:rFonts w:ascii="TH SarabunPSK" w:eastAsia="ＭＳ Ｐゴシック" w:hAnsi="TH SarabunPSK" w:cs="TH SarabunPSK"/>
           <w:color w:val="000000"/>
           <w:sz w:val="32"/>
           <w:szCs w:val="32"/>
@@ -1680,14 +1680,14 @@
       <w:pPr>
         <w:spacing w:after="0" w:line="240" w:lineRule="auto"/>
         <w:rPr>
-          <w:rFonts w:ascii="MS PGothic" w:eastAsia="MS PGothic" w:hAnsi="MS PGothic" w:cs="MS PGothic"/>
+          <w:rFonts w:ascii="ＭＳ Ｐゴシック" w:eastAsia="ＭＳ Ｐゴシック" w:hAnsi="ＭＳ Ｐゴシック" w:cs="ＭＳ Ｐゴシック"/>
           <w:sz w:val="24"/>
           <w:szCs w:val="24"/>
         </w:rPr>
       </w:pPr>
       <w:r>
         <w:rPr>
-          <w:rFonts w:ascii="TH SarabunPSK" w:eastAsia="MS PGothic" w:hAnsi="TH SarabunPSK" w:cs="TH SarabunPSK"/>
+          <w:rFonts w:ascii="TH SarabunPSK" w:eastAsia="ＭＳ Ｐゴシック" w:hAnsi="TH SarabunPSK" w:cs="TH SarabunPSK"/>
           <w:color w:val="000000"/>
           <w:sz w:val="32"/>
           <w:szCs w:val="32"/>
@@ -1696,7 +1696,7 @@
       </w:r>
       <w:r>
         <w:rPr>
-          <w:rFonts w:ascii="TH SarabunPSK" w:eastAsia="MS PGothic" w:hAnsi="TH SarabunPSK" w:cs="TH SarabunPSK"/>
+          <w:rFonts w:ascii="TH SarabunPSK" w:eastAsia="ＭＳ Ｐゴシック" w:hAnsi="TH SarabunPSK" w:cs="TH SarabunPSK"/>
           <w:color w:val="000000"/>
           <w:sz w:val="32"/>
           <w:szCs w:val="32"/>
@@ -1706,7 +1706,7 @@
       </w:r>
       <w:r>
         <w:rPr>
-          <w:rFonts w:ascii="TH SarabunPSK" w:eastAsia="MS PGothic" w:hAnsi="TH SarabunPSK" w:cs="TH SarabunPSK"/>
+          <w:rFonts w:ascii="TH SarabunPSK" w:eastAsia="ＭＳ Ｐゴシック" w:hAnsi="TH SarabunPSK" w:cs="TH SarabunPSK"/>
           <w:color w:val="000000"/>
           <w:sz w:val="32"/>
           <w:szCs w:val="32"/>
@@ -1715,7 +1715,7 @@
       </w:r>
       <w:r>
         <w:rPr>
-          <w:rFonts w:ascii="TH SarabunPSK" w:eastAsia="MS PGothic" w:hAnsi="TH SarabunPSK" w:cs="TH SarabunPSK"/>
+          <w:rFonts w:ascii="TH SarabunPSK" w:eastAsia="ＭＳ Ｐゴシック" w:hAnsi="TH SarabunPSK" w:cs="TH SarabunPSK"/>
           <w:color w:val="000000"/>
           <w:sz w:val="32"/>
           <w:szCs w:val="32"/>
@@ -1725,7 +1725,7 @@
       </w:r>
       <w:r>
         <w:rPr>
-          <w:rFonts w:ascii="TH SarabunPSK" w:eastAsia="MS PGothic" w:hAnsi="TH SarabunPSK" w:cs="TH SarabunPSK"/>
+          <w:rFonts w:ascii="TH SarabunPSK" w:eastAsia="ＭＳ Ｐゴシック" w:hAnsi="TH SarabunPSK" w:cs="TH SarabunPSK"/>
           <w:color w:val="000000"/>
           <w:sz w:val="32"/>
           <w:szCs w:val="32"/>
@@ -1734,7 +1734,7 @@
       </w:r>
       <w:r>
         <w:rPr>
-          <w:rFonts w:ascii="TH SarabunPSK" w:eastAsia="MS PGothic" w:hAnsi="TH SarabunPSK" w:cs="TH SarabunPSK"/>
+          <w:rFonts w:ascii="TH SarabunPSK" w:eastAsia="ＭＳ Ｐゴシック" w:hAnsi="TH SarabunPSK" w:cs="TH SarabunPSK"/>
           <w:color w:val="000000"/>
           <w:sz w:val="32"/>
           <w:szCs w:val="32"/>
@@ -1748,7 +1748,7 @@
         <w:spacing w:after="0" w:line="240" w:lineRule="auto"/>
         <w:ind w:firstLine="720"/>
         <w:rPr>
-          <w:rFonts w:ascii="TH SarabunPSK" w:eastAsia="MS PGothic" w:hAnsi="TH SarabunPSK" w:cs="TH SarabunPSK"/>
+          <w:rFonts w:ascii="TH SarabunPSK" w:eastAsia="ＭＳ Ｐゴシック" w:hAnsi="TH SarabunPSK" w:cs="TH SarabunPSK"/>
           <w:color w:val="000000"/>
           <w:sz w:val="32"/>
           <w:szCs w:val="32"/>
@@ -1757,7 +1757,7 @@
       </w:pPr>
       <w:r>
         <w:rPr>
-          <w:rFonts w:ascii="TH SarabunPSK" w:eastAsia="MS PGothic" w:hAnsi="TH SarabunPSK" w:cs="TH SarabunPSK"/>
+          <w:rFonts w:ascii="TH SarabunPSK" w:eastAsia="ＭＳ Ｐゴシック" w:hAnsi="TH SarabunPSK" w:cs="TH SarabunPSK"/>
           <w:color w:val="000000"/>
           <w:sz w:val="32"/>
           <w:szCs w:val="32"/>
@@ -1771,7 +1771,7 @@
         <w:spacing w:after="0" w:line="240" w:lineRule="auto"/>
         <w:ind w:firstLine="720"/>
         <w:rPr>
-          <w:rFonts w:ascii="TH SarabunPSK" w:eastAsia="MS PGothic" w:hAnsi="TH SarabunPSK" w:cs="TH SarabunPSK"/>
+          <w:rFonts w:ascii="TH SarabunPSK" w:eastAsia="ＭＳ Ｐゴシック" w:hAnsi="TH SarabunPSK" w:cs="TH SarabunPSK"/>
           <w:color w:val="000000"/>
           <w:sz w:val="32"/>
           <w:szCs w:val="32"/>
@@ -1779,7 +1779,7 @@
       </w:pPr>
       <w:r>
         <w:rPr>
-          <w:rFonts w:ascii="TH SarabunPSK" w:eastAsia="MS PGothic" w:hAnsi="TH SarabunPSK" w:cs="TH SarabunPSK"/>
+          <w:rFonts w:ascii="TH SarabunPSK" w:eastAsia="ＭＳ Ｐゴシック" w:hAnsi="TH SarabunPSK" w:cs="TH SarabunPSK"/>
           <w:color w:val="000000"/>
           <w:sz w:val="32"/>
           <w:szCs w:val="32"/>
@@ -1789,7 +1789,7 @@
       </w:r>
       <w:r>
         <w:rPr>
-          <w:rFonts w:ascii="TH SarabunPSK" w:eastAsia="MS PGothic" w:hAnsi="TH SarabunPSK" w:cs="TH SarabunPSK"/>
+          <w:rFonts w:ascii="TH SarabunPSK" w:eastAsia="ＭＳ Ｐゴシック" w:hAnsi="TH SarabunPSK" w:cs="TH SarabunPSK"/>
           <w:color w:val="000000"/>
           <w:sz w:val="32"/>
           <w:szCs w:val="32"/>
@@ -1800,7 +1800,7 @@
     <w:p>
       <w:pPr>
         <w:rPr>
-          <w:rFonts w:ascii="TH SarabunPSK" w:eastAsia="MS PGothic" w:hAnsi="TH SarabunPSK" w:cs="TH SarabunPSK"/>
+          <w:rFonts w:ascii="TH SarabunPSK" w:eastAsia="ＭＳ Ｐゴシック" w:hAnsi="TH SarabunPSK" w:cs="TH SarabunPSK"/>
           <w:color w:val="000000"/>
           <w:sz w:val="32"/>
           <w:szCs w:val="32"/>
@@ -1808,7 +1808,7 @@
       </w:pPr>
       <w:r>
         <w:rPr>
-          <w:rFonts w:ascii="TH SarabunPSK" w:eastAsia="MS PGothic" w:hAnsi="TH SarabunPSK" w:cs="TH SarabunPSK"/>
+          <w:rFonts w:ascii="TH SarabunPSK" w:eastAsia="ＭＳ Ｐゴシック" w:hAnsi="TH SarabunPSK" w:cs="TH SarabunPSK"/>
           <w:color w:val="000000"/>
           <w:sz w:val="32"/>
           <w:szCs w:val="32"/>
@@ -1829,7 +1829,7 @@
       </w:pPr>
       <w:r>
         <w:rPr>
-          <w:rFonts w:ascii="TH SarabunPSK" w:eastAsia="MS PGothic" w:hAnsi="TH SarabunPSK" w:cs="TH SarabunPSK" w:hint="cs"/>
+          <w:rFonts w:ascii="TH SarabunPSK" w:eastAsia="ＭＳ Ｐゴシック" w:hAnsi="TH SarabunPSK" w:cs="TH SarabunPSK" w:hint="cs"/>
           <w:b/>
           <w:bCs/>
           <w:color w:val="000000"/>
@@ -1843,7 +1843,7 @@
       </w:r>
       <w:r>
         <w:rPr>
-          <w:rFonts w:ascii="TH SarabunPSK" w:eastAsia="MS PGothic" w:hAnsi="TH SarabunPSK" w:cs="TH SarabunPSK"/>
+          <w:rFonts w:ascii="TH SarabunPSK" w:eastAsia="ＭＳ Ｐゴシック" w:hAnsi="TH SarabunPSK" w:cs="TH SarabunPSK"/>
           <w:b/>
           <w:bCs/>
           <w:color w:val="000000"/>
@@ -2132,7 +2132,7 @@
       </w:r>
       <w:r>
         <w:rPr>
-          <w:rFonts w:ascii="TH SarabunPSK" w:eastAsia="MS PGothic" w:hAnsi="TH SarabunPSK" w:cs="TH SarabunPSK"/>
+          <w:rFonts w:ascii="TH SarabunPSK" w:eastAsia="ＭＳ Ｐゴシック" w:hAnsi="TH SarabunPSK" w:cs="TH SarabunPSK"/>
           <w:color w:val="000000"/>
           <w:sz w:val="32"/>
           <w:szCs w:val="32"/>
@@ -2142,7 +2142,7 @@
       </w:r>
       <w:r>
         <w:rPr>
-          <w:rFonts w:ascii="TH SarabunPSK" w:eastAsia="MS PGothic" w:hAnsi="TH SarabunPSK" w:cs="TH SarabunPSK" w:hint="cs"/>
+          <w:rFonts w:ascii="TH SarabunPSK" w:eastAsia="ＭＳ Ｐゴシック" w:hAnsi="TH SarabunPSK" w:cs="TH SarabunPSK" w:hint="cs"/>
           <w:color w:val="000000"/>
           <w:sz w:val="32"/>
           <w:szCs w:val="32"/>
@@ -2152,7 +2152,7 @@
       </w:r>
       <w:r>
         <w:rPr>
-          <w:rFonts w:ascii="TH SarabunPSK" w:eastAsia="MS PGothic" w:hAnsi="TH SarabunPSK" w:cs="TH SarabunPSK"/>
+          <w:rFonts w:ascii="TH SarabunPSK" w:eastAsia="ＭＳ Ｐゴシック" w:hAnsi="TH SarabunPSK" w:cs="TH SarabunPSK"/>
           <w:color w:val="000000"/>
           <w:sz w:val="32"/>
           <w:szCs w:val="32"/>
@@ -2162,7 +2162,7 @@
       </w:r>
       <w:r>
         <w:rPr>
-          <w:rFonts w:ascii="TH SarabunPSK" w:eastAsia="MS PGothic" w:hAnsi="TH SarabunPSK" w:cs="TH SarabunPSK" w:hint="cs"/>
+          <w:rFonts w:ascii="TH SarabunPSK" w:eastAsia="ＭＳ Ｐゴシック" w:hAnsi="TH SarabunPSK" w:cs="TH SarabunPSK" w:hint="cs"/>
           <w:color w:val="000000"/>
           <w:sz w:val="32"/>
           <w:szCs w:val="32"/>
@@ -7161,69 +7161,69 @@
           <w:p>
             <w:pPr>
               <w:rPr>
+                <w:rFonts w:ascii="TH SarabunPSK" w:hAnsi="TH SarabunPSK" w:cs="TH SarabunPSK"/>
+                <w:sz w:val="28"/>
+              </w:rPr>
+            </w:pPr>
+            <w:r>
+              <w:rPr>
                 <w:rFonts w:ascii="TH SarabunPSK" w:hAnsi="TH SarabunPSK" w:cs="TH SarabunPSK" w:hint="eastAsia"/>
                 <w:sz w:val="28"/>
               </w:rPr>
+              <w:t>7</w:t>
+            </w:r>
+          </w:p>
+        </w:tc>
+        <w:tc>
+          <w:tcPr>
+            <w:tcW w:w="1003" w:type="dxa"/>
+          </w:tcPr>
+          <w:p>
+            <w:pPr>
+              <w:rPr>
+                <w:rFonts w:ascii="TH SarabunPSK" w:hAnsi="TH SarabunPSK" w:cs="TH SarabunPSK"/>
+                <w:sz w:val="28"/>
+              </w:rPr>
+            </w:pPr>
+            <w:r>
+              <w:rPr>
+                <w:rFonts w:ascii="TH SarabunPSK" w:hAnsi="TH SarabunPSK" w:cs="TH SarabunPSK"/>
+                <w:sz w:val="28"/>
+              </w:rPr>
+              <w:t>New Password</w:t>
+            </w:r>
+          </w:p>
+        </w:tc>
+        <w:tc>
+          <w:tcPr>
+            <w:tcW w:w="1401" w:type="dxa"/>
+          </w:tcPr>
+          <w:p>
+            <w:pPr>
+              <w:rPr>
+                <w:rFonts w:ascii="TH SarabunPSK" w:hAnsi="TH SarabunPSK" w:cs="TH SarabunPSK"/>
+                <w:sz w:val="28"/>
+              </w:rPr>
             </w:pPr>
             <w:r>
               <w:rPr>
                 <w:rFonts w:ascii="TH SarabunPSK" w:hAnsi="TH SarabunPSK" w:cs="TH SarabunPSK" w:hint="eastAsia"/>
                 <w:sz w:val="28"/>
               </w:rPr>
-              <w:t>7</w:t>
-            </w:r>
-          </w:p>
-        </w:tc>
-        <w:tc>
-          <w:tcPr>
-            <w:tcW w:w="1003" w:type="dxa"/>
-          </w:tcPr>
-          <w:p>
-            <w:pPr>
-              <w:rPr>
-                <w:rFonts w:ascii="TH SarabunPSK" w:hAnsi="TH SarabunPSK" w:cs="TH SarabunPSK"/>
-                <w:sz w:val="28"/>
-              </w:rPr>
-            </w:pPr>
-            <w:r>
-              <w:rPr>
-                <w:rFonts w:ascii="TH SarabunPSK" w:hAnsi="TH SarabunPSK" w:cs="TH SarabunPSK"/>
-                <w:sz w:val="28"/>
-              </w:rPr>
-              <w:t>New Password</w:t>
-            </w:r>
-          </w:p>
-        </w:tc>
-        <w:tc>
-          <w:tcPr>
-            <w:tcW w:w="1401" w:type="dxa"/>
-          </w:tcPr>
-          <w:p>
-            <w:pPr>
+              <w:t>String (</w:t>
+            </w:r>
+            <w:r>
+              <w:rPr>
+                <w:rFonts w:ascii="TH SarabunPSK" w:hAnsi="TH SarabunPSK" w:cs="TH SarabunPSK"/>
+                <w:sz w:val="28"/>
+              </w:rPr>
+              <w:t>Type in Type box</w:t>
+            </w:r>
+            <w:r>
               <w:rPr>
                 <w:rFonts w:ascii="TH SarabunPSK" w:hAnsi="TH SarabunPSK" w:cs="TH SarabunPSK" w:hint="eastAsia"/>
                 <w:sz w:val="28"/>
               </w:rPr>
-            </w:pPr>
-            <w:r>
-              <w:rPr>
-                <w:rFonts w:ascii="TH SarabunPSK" w:hAnsi="TH SarabunPSK" w:cs="TH SarabunPSK" w:hint="eastAsia"/>
-                <w:sz w:val="28"/>
-              </w:rPr>
-              <w:t>String (</w:t>
-            </w:r>
-            <w:r>
-              <w:rPr>
-                <w:rFonts w:ascii="TH SarabunPSK" w:hAnsi="TH SarabunPSK" w:cs="TH SarabunPSK"/>
-                <w:sz w:val="28"/>
-              </w:rPr>
-              <w:t>Type in Type box</w:t>
-            </w:r>
-            <w:r>
-              <w:rPr>
-                <w:rFonts w:ascii="TH SarabunPSK" w:hAnsi="TH SarabunPSK" w:cs="TH SarabunPSK" w:hint="eastAsia"/>
-                <w:sz w:val="28"/>
-              </w:rPr>
               <w:t>)</w:t>
             </w:r>
           </w:p>
@@ -7235,7 +7235,7 @@
           <w:p>
             <w:pPr>
               <w:rPr>
-                <w:rFonts w:ascii="TH SarabunPSK" w:hAnsi="TH SarabunPSK" w:cs="TH SarabunPSK" w:hint="cs"/>
+                <w:rFonts w:ascii="TH SarabunPSK" w:hAnsi="TH SarabunPSK" w:cs="TH SarabunPSK"/>
                 <w:sz w:val="28"/>
                 <w:cs/>
               </w:rPr>
@@ -8331,7 +8331,7 @@
           <w:p>
             <w:pPr>
               <w:rPr>
-                <w:rFonts w:ascii="TH SarabunPSK" w:hAnsi="TH SarabunPSK" w:cs="TH SarabunPSK" w:hint="cs"/>
+                <w:rFonts w:ascii="TH SarabunPSK" w:hAnsi="TH SarabunPSK" w:cs="TH SarabunPSK"/>
                 <w:sz w:val="28"/>
                 <w:cs/>
               </w:rPr>
@@ -8358,7 +8358,6 @@
                 <w:cs/>
               </w:rPr>
             </w:pPr>
-            <w:proofErr w:type="spellStart"/>
             <w:r>
               <w:rPr>
                 <w:rFonts w:ascii="TH SarabunPSK" w:hAnsi="TH SarabunPSK" w:cs="TH SarabunPSK"/>
@@ -8372,16 +8371,7 @@
                 <w:sz w:val="28"/>
                 <w:cs/>
               </w:rPr>
-              <w:t xml:space="preserve"> ตั</w:t>
-            </w:r>
-            <w:proofErr w:type="spellEnd"/>
-            <w:r>
-              <w:rPr>
-                <w:rFonts w:ascii="TH SarabunPSK" w:hAnsi="TH SarabunPSK" w:cs="TH SarabunPSK" w:hint="cs"/>
-                <w:sz w:val="28"/>
-                <w:cs/>
-              </w:rPr>
-              <w:t>วอักษรภาษาอังกฤษ หรือตัวเลขเท่านั้น</w:t>
+              <w:t xml:space="preserve"> ตัวอักษรภาษาอังกฤษ หรือตัวเลขเท่านั้น</w:t>
             </w:r>
             <w:r>
               <w:rPr>
@@ -8695,7 +8685,7 @@
     <w:p>
       <w:pPr>
         <w:rPr>
-          <w:rFonts w:ascii="TH SarabunPSK" w:hAnsi="TH SarabunPSK" w:cs="TH SarabunPSK" w:hint="eastAsia"/>
+          <w:rFonts w:ascii="TH SarabunPSK" w:hAnsi="TH SarabunPSK" w:cs="TH SarabunPSK"/>
           <w:sz w:val="32"/>
           <w:szCs w:val="32"/>
         </w:rPr>
@@ -8704,7 +8694,7 @@
     <w:p>
       <w:pPr>
         <w:rPr>
-          <w:rFonts w:ascii="TH SarabunPSK" w:hAnsi="TH SarabunPSK" w:cs="TH SarabunPSK" w:hint="cs"/>
+          <w:rFonts w:ascii="TH SarabunPSK" w:hAnsi="TH SarabunPSK" w:cs="TH SarabunPSK"/>
           <w:sz w:val="32"/>
           <w:szCs w:val="32"/>
         </w:rPr>
@@ -11525,7 +11515,7 @@
     <w:p>
       <w:pPr>
         <w:rPr>
-          <w:rFonts w:ascii="TH SarabunPSK" w:hAnsi="TH SarabunPSK" w:cs="TH SarabunPSK" w:hint="eastAsia"/>
+          <w:rFonts w:ascii="TH SarabunPSK" w:hAnsi="TH SarabunPSK" w:cs="TH SarabunPSK"/>
           <w:sz w:val="32"/>
           <w:szCs w:val="32"/>
         </w:rPr>
@@ -12885,20 +12875,208 @@
           <w:p>
             <w:pPr>
               <w:rPr>
-                <w:rFonts w:ascii="TH SarabunPSK" w:hAnsi="TH SarabunPSK" w:cs="TH SarabunPSK"/>
-                <w:sz w:val="32"/>
-                <w:szCs w:val="32"/>
-                <w:cs/>
-              </w:rPr>
-            </w:pPr>
-            <w:r>
-              <w:rPr>
-                <w:rFonts w:ascii="TH SarabunPSK" w:hAnsi="TH SarabunPSK" w:cs="TH SarabunPSK" w:hint="cs"/>
-                <w:sz w:val="32"/>
-                <w:szCs w:val="32"/>
-                <w:cs/>
+                <w:rFonts w:ascii="TH SarabunPSK" w:hAnsi="TH SarabunPSK" w:cs="TH SarabunPSK" w:hint="cs"/>
+                <w:sz w:val="32"/>
+                <w:szCs w:val="32"/>
+                <w:cs/>
+              </w:rPr>
+            </w:pPr>
+            <w:r>
+              <w:rPr>
+                <w:rFonts w:ascii="TH SarabunPSK" w:hAnsi="TH SarabunPSK" w:cs="TH SarabunPSK"/>
+                <w:sz w:val="32"/>
+                <w:szCs w:val="32"/>
               </w:rPr>
               <w:t>8.</w:t>
+            </w:r>
+          </w:p>
+        </w:tc>
+        <w:tc>
+          <w:tcPr>
+            <w:tcW w:w="1111" w:type="dxa"/>
+          </w:tcPr>
+          <w:p>
+            <w:pPr>
+              <w:rPr>
+                <w:rFonts w:ascii="TH SarabunPSK" w:hAnsi="TH SarabunPSK" w:cs="TH SarabunPSK"/>
+                <w:sz w:val="32"/>
+                <w:szCs w:val="32"/>
+              </w:rPr>
+            </w:pPr>
+            <w:r>
+              <w:rPr>
+                <w:rFonts w:ascii="TH SarabunPSK" w:hAnsi="TH SarabunPSK" w:cs="TH SarabunPSK"/>
+                <w:sz w:val="32"/>
+                <w:szCs w:val="32"/>
+              </w:rPr>
+              <w:t>Rental Last</w:t>
+            </w:r>
+            <w:r>
+              <w:rPr>
+                <w:rFonts w:ascii="TH SarabunPSK" w:hAnsi="TH SarabunPSK" w:cs="TH SarabunPSK"/>
+                <w:sz w:val="32"/>
+                <w:szCs w:val="32"/>
+              </w:rPr>
+              <w:t>-day</w:t>
+            </w:r>
+          </w:p>
+        </w:tc>
+        <w:tc>
+          <w:tcPr>
+            <w:tcW w:w="1371" w:type="dxa"/>
+          </w:tcPr>
+          <w:p>
+            <w:pPr>
+              <w:rPr>
+                <w:rFonts w:ascii="TH SarabunPSK" w:hAnsi="TH SarabunPSK" w:cs="TH SarabunPSK"/>
+                <w:sz w:val="28"/>
+              </w:rPr>
+            </w:pPr>
+            <w:r>
+              <w:rPr>
+                <w:rFonts w:ascii="TH SarabunPSK" w:hAnsi="TH SarabunPSK" w:cs="TH SarabunPSK" w:hint="eastAsia"/>
+                <w:sz w:val="28"/>
+              </w:rPr>
+              <w:t>Date</w:t>
+            </w:r>
+          </w:p>
+        </w:tc>
+        <w:tc>
+          <w:tcPr>
+            <w:tcW w:w="1339" w:type="dxa"/>
+          </w:tcPr>
+          <w:p>
+            <w:pPr>
+              <w:rPr>
+                <w:rFonts w:ascii="TH SarabunPSK" w:hAnsi="TH SarabunPSK" w:cs="TH SarabunPSK"/>
+                <w:sz w:val="28"/>
+                <w:cs/>
+              </w:rPr>
+            </w:pPr>
+            <w:r>
+              <w:rPr>
+                <w:rFonts w:ascii="TH SarabunPSK" w:hAnsi="TH SarabunPSK" w:cs="TH SarabunPSK" w:hint="cs"/>
+                <w:sz w:val="28"/>
+                <w:cs/>
+              </w:rPr>
+              <w:t>วันที่สิ้นสุดการ</w:t>
+            </w:r>
+            <w:r>
+              <w:rPr>
+                <w:rFonts w:ascii="TH SarabunPSK" w:hAnsi="TH SarabunPSK" w:cs="TH SarabunPSK" w:hint="cs"/>
+                <w:sz w:val="28"/>
+                <w:cs/>
+              </w:rPr>
+              <w:t>รับบริการ (สามารถเว้นว่างไว้ได้)</w:t>
+            </w:r>
+          </w:p>
+        </w:tc>
+        <w:tc>
+          <w:tcPr>
+            <w:tcW w:w="2055" w:type="dxa"/>
+          </w:tcPr>
+          <w:p>
+            <w:pPr>
+              <w:rPr>
+                <w:rFonts w:ascii="TH SarabunPSK" w:hAnsi="TH SarabunPSK" w:cs="TH SarabunPSK"/>
+                <w:sz w:val="28"/>
+              </w:rPr>
+            </w:pPr>
+            <w:r>
+              <w:rPr>
+                <w:rFonts w:ascii="TH SarabunPSK" w:hAnsi="TH SarabunPSK" w:cs="TH SarabunPSK" w:hint="cs"/>
+                <w:sz w:val="28"/>
+                <w:cs/>
+              </w:rPr>
+              <w:t>1. อยู่ภายหลังจากเวลาปัจจุบันของระบบ</w:t>
+            </w:r>
+          </w:p>
+          <w:p>
+            <w:pPr>
+              <w:rPr>
+                <w:rFonts w:ascii="TH SarabunPSK" w:hAnsi="TH SarabunPSK" w:cs="TH SarabunPSK" w:hint="cs"/>
+                <w:sz w:val="28"/>
+              </w:rPr>
+            </w:pPr>
+            <w:r>
+              <w:rPr>
+                <w:rFonts w:ascii="TH SarabunPSK" w:hAnsi="TH SarabunPSK" w:cs="TH SarabunPSK" w:hint="eastAsia"/>
+                <w:sz w:val="28"/>
+              </w:rPr>
+              <w:t>2</w:t>
+            </w:r>
+            <w:r>
+              <w:rPr>
+                <w:rFonts w:ascii="TH SarabunPSK" w:hAnsi="TH SarabunPSK" w:cs="TH SarabunPSK" w:hint="cs"/>
+                <w:sz w:val="28"/>
+                <w:cs/>
+              </w:rPr>
+              <w:t xml:space="preserve">. </w:t>
+            </w:r>
+            <w:r>
+              <w:rPr>
+                <w:rFonts w:ascii="TH SarabunPSK" w:hAnsi="TH SarabunPSK" w:cs="TH SarabunPSK" w:hint="cs"/>
+                <w:sz w:val="28"/>
+                <w:cs/>
+              </w:rPr>
+              <w:t>อยู่ภายหลังจากเวลาเริ่มรับบริการ</w:t>
+            </w:r>
+            <w:bookmarkStart w:id="0" w:name="_GoBack"/>
+            <w:bookmarkEnd w:id="0"/>
+          </w:p>
+        </w:tc>
+        <w:tc>
+          <w:tcPr>
+            <w:tcW w:w="2058" w:type="dxa"/>
+          </w:tcPr>
+          <w:p>
+            <w:pPr>
+              <w:rPr>
+                <w:rFonts w:ascii="TH SarabunPSK" w:hAnsi="TH SarabunPSK" w:cs="TH SarabunPSK" w:hint="cs"/>
+                <w:sz w:val="28"/>
+                <w:cs/>
+              </w:rPr>
+            </w:pPr>
+            <w:r>
+              <w:rPr>
+                <w:rFonts w:ascii="TH SarabunPSK" w:hAnsi="TH SarabunPSK" w:cs="TH SarabunPSK"/>
+                <w:sz w:val="28"/>
+              </w:rPr>
+              <w:t>-</w:t>
+            </w:r>
+          </w:p>
+        </w:tc>
+      </w:tr>
+      <w:tr>
+        <w:tc>
+          <w:tcPr>
+            <w:tcW w:w="560" w:type="dxa"/>
+          </w:tcPr>
+          <w:p>
+            <w:pPr>
+              <w:rPr>
+                <w:rFonts w:ascii="TH SarabunPSK" w:hAnsi="TH SarabunPSK" w:cs="TH SarabunPSK"/>
+                <w:sz w:val="32"/>
+                <w:szCs w:val="32"/>
+                <w:cs/>
+              </w:rPr>
+            </w:pPr>
+            <w:r>
+              <w:rPr>
+                <w:rFonts w:ascii="TH SarabunPSK" w:hAnsi="TH SarabunPSK" w:cs="TH SarabunPSK" w:hint="eastAsia"/>
+                <w:sz w:val="32"/>
+                <w:szCs w:val="32"/>
+              </w:rPr>
+              <w:t>9</w:t>
+            </w:r>
+            <w:r>
+              <w:rPr>
+                <w:rFonts w:ascii="TH SarabunPSK" w:hAnsi="TH SarabunPSK" w:cs="TH SarabunPSK" w:hint="cs"/>
+                <w:sz w:val="32"/>
+                <w:szCs w:val="32"/>
+                <w:cs/>
+              </w:rPr>
+              <w:t>.</w:t>
             </w:r>
           </w:p>
         </w:tc>
@@ -13243,6 +13421,7 @@
                 <w:szCs w:val="32"/>
                 <w:cs/>
               </w:rPr>
+              <w:lastRenderedPageBreak/>
               <w:t xml:space="preserve">บาง </w:t>
             </w:r>
             <w:r>
@@ -13386,7 +13565,6 @@
           <w:sz w:val="32"/>
           <w:szCs w:val="32"/>
         </w:rPr>
-        <w:lastRenderedPageBreak/>
         <w:t>10</w:t>
       </w:r>
       <w:r>
@@ -14462,7 +14640,7 @@
     <w:p>
       <w:pPr>
         <w:rPr>
-          <w:rFonts w:ascii="TH SarabunPSK" w:hAnsi="TH SarabunPSK" w:cs="TH SarabunPSK" w:hint="cs"/>
+          <w:rFonts w:ascii="TH SarabunPSK" w:hAnsi="TH SarabunPSK" w:cs="TH SarabunPSK"/>
           <w:sz w:val="32"/>
           <w:szCs w:val="32"/>
         </w:rPr>
@@ -14483,6 +14661,7 @@
           <w:szCs w:val="32"/>
           <w:cs/>
         </w:rPr>
+        <w:lastRenderedPageBreak/>
         <w:t>1</w:t>
       </w:r>
       <w:r>
@@ -14590,7 +14769,6 @@
                 <w:sz w:val="32"/>
                 <w:szCs w:val="32"/>
               </w:rPr>
-              <w:lastRenderedPageBreak/>
               <w:t>No.</w:t>
             </w:r>
           </w:p>
@@ -15644,6 +15822,7 @@
           <w:sz w:val="32"/>
           <w:szCs w:val="32"/>
         </w:rPr>
+        <w:lastRenderedPageBreak/>
         <w:t>Class of Input</w:t>
       </w:r>
     </w:p>
@@ -15814,7 +15993,6 @@
                 <w:sz w:val="32"/>
                 <w:szCs w:val="32"/>
               </w:rPr>
-              <w:lastRenderedPageBreak/>
               <w:t>1.</w:t>
             </w:r>
           </w:p>
@@ -16718,7 +16896,16 @@
                 <w:sz w:val="28"/>
                 <w:cs/>
               </w:rPr>
-              <w:t xml:space="preserve">โดยพิมพ์เฉพาะ </w:t>
+              <w:t>โดย</w:t>
+            </w:r>
+            <w:r>
+              <w:rPr>
+                <w:rFonts w:ascii="TH SarabunPSK" w:hAnsi="TH SarabunPSK" w:cs="TH SarabunPSK" w:hint="cs"/>
+                <w:sz w:val="28"/>
+                <w:cs/>
+              </w:rPr>
+              <w:lastRenderedPageBreak/>
+              <w:t xml:space="preserve">พิมพ์เฉพาะ </w:t>
             </w:r>
             <w:r>
               <w:rPr>
@@ -16733,16 +16920,7 @@
                 <w:sz w:val="28"/>
                 <w:cs/>
               </w:rPr>
-              <w:t xml:space="preserve"> </w:t>
-            </w:r>
-            <w:r>
-              <w:rPr>
-                <w:rFonts w:ascii="TH SarabunPSK" w:hAnsi="TH SarabunPSK" w:cs="TH SarabunPSK" w:hint="cs"/>
-                <w:sz w:val="28"/>
-                <w:cs/>
-              </w:rPr>
-              <w:lastRenderedPageBreak/>
-              <w:t>(สามารถเว้นว่างไว้ได้)</w:t>
+              <w:t xml:space="preserve"> (สามารถเว้นว่างไว้ได้)</w:t>
             </w:r>
           </w:p>
         </w:tc>
@@ -17683,6 +17861,7 @@
                 <w:sz w:val="32"/>
                 <w:szCs w:val="32"/>
               </w:rPr>
+              <w:lastRenderedPageBreak/>
               <w:t>1.</w:t>
             </w:r>
           </w:p>
@@ -17872,7 +18051,6 @@
           <w:sz w:val="32"/>
           <w:szCs w:val="32"/>
         </w:rPr>
-        <w:lastRenderedPageBreak/>
         <w:t>Output :</w:t>
       </w:r>
       <w:proofErr w:type="gramEnd"/>
@@ -18147,7 +18325,7 @@
     <w:p>
       <w:pPr>
         <w:rPr>
-          <w:rFonts w:ascii="TH SarabunPSK" w:hAnsi="TH SarabunPSK" w:cs="TH SarabunPSK" w:hint="eastAsia"/>
+          <w:rFonts w:ascii="TH SarabunPSK" w:hAnsi="TH SarabunPSK" w:cs="TH SarabunPSK"/>
           <w:sz w:val="32"/>
           <w:szCs w:val="32"/>
         </w:rPr>
@@ -18325,7 +18503,7 @@
     <w:p>
       <w:pPr>
         <w:rPr>
-          <w:rFonts w:ascii="TH SarabunPSK" w:hAnsi="TH SarabunPSK" w:cs="TH SarabunPSK" w:hint="eastAsia"/>
+          <w:rFonts w:ascii="TH SarabunPSK" w:hAnsi="TH SarabunPSK" w:cs="TH SarabunPSK"/>
           <w:sz w:val="32"/>
           <w:szCs w:val="32"/>
         </w:rPr>
@@ -18363,7 +18541,7 @@
     <w:p>
       <w:pPr>
         <w:rPr>
-          <w:rFonts w:ascii="TH SarabunPSK" w:hAnsi="TH SarabunPSK" w:cs="TH SarabunPSK" w:hint="cs"/>
+          <w:rFonts w:ascii="TH SarabunPSK" w:hAnsi="TH SarabunPSK" w:cs="TH SarabunPSK"/>
           <w:sz w:val="32"/>
           <w:szCs w:val="32"/>
         </w:rPr>
@@ -19604,7 +19782,7 @@
             <w:pPr>
               <w:spacing w:after="160" w:line="259" w:lineRule="auto"/>
               <w:rPr>
-                <w:rFonts w:ascii="TH SarabunPSK" w:hAnsi="TH SarabunPSK" w:cs="TH SarabunPSK" w:hint="cs"/>
+                <w:rFonts w:ascii="TH SarabunPSK" w:hAnsi="TH SarabunPSK" w:cs="TH SarabunPSK"/>
                 <w:sz w:val="28"/>
                 <w:cs/>
               </w:rPr>
@@ -22588,7 +22766,7 @@
             <w:pPr>
               <w:spacing w:after="160" w:line="259" w:lineRule="auto"/>
               <w:rPr>
-                <w:rFonts w:ascii="TH SarabunPSK" w:hAnsi="TH SarabunPSK" w:cs="TH SarabunPSK" w:hint="cs"/>
+                <w:rFonts w:ascii="TH SarabunPSK" w:hAnsi="TH SarabunPSK" w:cs="TH SarabunPSK"/>
                 <w:sz w:val="28"/>
                 <w:cs/>
               </w:rPr>
@@ -22933,7 +23111,7 @@
           <w:p>
             <w:pPr>
               <w:rPr>
-                <w:rFonts w:ascii="TH SarabunPSK" w:hAnsi="TH SarabunPSK" w:cs="TH SarabunPSK" w:hint="eastAsia"/>
+                <w:rFonts w:ascii="TH SarabunPSK" w:hAnsi="TH SarabunPSK" w:cs="TH SarabunPSK"/>
                 <w:sz w:val="28"/>
               </w:rPr>
             </w:pPr>
@@ -22974,7 +23152,7 @@
           <w:p>
             <w:pPr>
               <w:rPr>
-                <w:rFonts w:ascii="TH SarabunPSK" w:hAnsi="TH SarabunPSK" w:cs="TH SarabunPSK" w:hint="cs"/>
+                <w:rFonts w:ascii="TH SarabunPSK" w:hAnsi="TH SarabunPSK" w:cs="TH SarabunPSK"/>
                 <w:sz w:val="28"/>
                 <w:cs/>
               </w:rPr>
@@ -22999,42 +23177,42 @@
           <w:p>
             <w:pPr>
               <w:rPr>
+                <w:rFonts w:ascii="TH SarabunPSK" w:hAnsi="TH SarabunPSK" w:cs="TH SarabunPSK"/>
+                <w:sz w:val="28"/>
+              </w:rPr>
+            </w:pPr>
+          </w:p>
+        </w:tc>
+        <w:tc>
+          <w:tcPr>
+            <w:tcW w:w="638" w:type="dxa"/>
+          </w:tcPr>
+          <w:p>
+            <w:pPr>
+              <w:rPr>
+                <w:rFonts w:ascii="TH SarabunPSK" w:hAnsi="TH SarabunPSK" w:cs="TH SarabunPSK"/>
+                <w:sz w:val="28"/>
+                <w:cs/>
+              </w:rPr>
+            </w:pPr>
+            <w:r>
+              <w:rPr>
                 <w:rFonts w:ascii="TH SarabunPSK" w:hAnsi="TH SarabunPSK" w:cs="TH SarabunPSK" w:hint="eastAsia"/>
                 <w:sz w:val="28"/>
               </w:rPr>
-            </w:pPr>
-          </w:p>
-        </w:tc>
-        <w:tc>
-          <w:tcPr>
-            <w:tcW w:w="638" w:type="dxa"/>
-          </w:tcPr>
-          <w:p>
-            <w:pPr>
+              <w:t>3(</w:t>
+            </w:r>
+            <w:r>
+              <w:rPr>
+                <w:rFonts w:ascii="TH SarabunPSK" w:hAnsi="TH SarabunPSK" w:cs="TH SarabunPSK"/>
+                <w:sz w:val="28"/>
+              </w:rPr>
+              <w:t>2a</w:t>
+            </w:r>
+            <w:r>
               <w:rPr>
                 <w:rFonts w:ascii="TH SarabunPSK" w:hAnsi="TH SarabunPSK" w:cs="TH SarabunPSK" w:hint="eastAsia"/>
                 <w:sz w:val="28"/>
-                <w:cs/>
-              </w:rPr>
-            </w:pPr>
-            <w:r>
-              <w:rPr>
-                <w:rFonts w:ascii="TH SarabunPSK" w:hAnsi="TH SarabunPSK" w:cs="TH SarabunPSK" w:hint="eastAsia"/>
-                <w:sz w:val="28"/>
-              </w:rPr>
-              <w:t>3(</w:t>
-            </w:r>
-            <w:r>
-              <w:rPr>
-                <w:rFonts w:ascii="TH SarabunPSK" w:hAnsi="TH SarabunPSK" w:cs="TH SarabunPSK"/>
-                <w:sz w:val="28"/>
-              </w:rPr>
-              <w:t>2a</w:t>
-            </w:r>
-            <w:r>
-              <w:rPr>
-                <w:rFonts w:ascii="TH SarabunPSK" w:hAnsi="TH SarabunPSK" w:cs="TH SarabunPSK" w:hint="eastAsia"/>
-                <w:sz w:val="28"/>
               </w:rPr>
               <w:t>)</w:t>
             </w:r>
@@ -23047,7 +23225,7 @@
           <w:p>
             <w:pPr>
               <w:rPr>
-                <w:rFonts w:ascii="TH SarabunPSK" w:hAnsi="TH SarabunPSK" w:cs="TH SarabunPSK" w:hint="cs"/>
+                <w:rFonts w:ascii="TH SarabunPSK" w:hAnsi="TH SarabunPSK" w:cs="TH SarabunPSK"/>
                 <w:sz w:val="28"/>
                 <w:cs/>
               </w:rPr>
@@ -23334,7 +23512,7 @@
             <w:pPr>
               <w:spacing w:after="160" w:line="259" w:lineRule="auto"/>
               <w:rPr>
-                <w:rFonts w:ascii="TH SarabunPSK" w:hAnsi="TH SarabunPSK" w:cs="TH SarabunPSK" w:hint="cs"/>
+                <w:rFonts w:ascii="TH SarabunPSK" w:hAnsi="TH SarabunPSK" w:cs="TH SarabunPSK"/>
                 <w:sz w:val="28"/>
               </w:rPr>
             </w:pPr>
@@ -23789,7 +23967,7 @@
             <w:pPr>
               <w:spacing w:after="160" w:line="259" w:lineRule="auto"/>
               <w:rPr>
-                <w:rFonts w:ascii="TH SarabunPSK" w:hAnsi="TH SarabunPSK" w:cs="TH SarabunPSK" w:hint="cs"/>
+                <w:rFonts w:ascii="TH SarabunPSK" w:hAnsi="TH SarabunPSK" w:cs="TH SarabunPSK"/>
                 <w:sz w:val="28"/>
                 <w:cs/>
               </w:rPr>
@@ -24365,7 +24543,7 @@
             <w:pPr>
               <w:spacing w:after="160" w:line="259" w:lineRule="auto"/>
               <w:rPr>
-                <w:rFonts w:ascii="TH SarabunPSK" w:hAnsi="TH SarabunPSK" w:cs="TH SarabunPSK" w:hint="cs"/>
+                <w:rFonts w:ascii="TH SarabunPSK" w:hAnsi="TH SarabunPSK" w:cs="TH SarabunPSK"/>
                 <w:sz w:val="28"/>
               </w:rPr>
             </w:pPr>
@@ -24861,7 +25039,7 @@
             <w:pPr>
               <w:spacing w:after="160" w:line="259" w:lineRule="auto"/>
               <w:rPr>
-                <w:rFonts w:ascii="TH SarabunPSK" w:hAnsi="TH SarabunPSK" w:cs="TH SarabunPSK" w:hint="cs"/>
+                <w:rFonts w:ascii="TH SarabunPSK" w:hAnsi="TH SarabunPSK" w:cs="TH SarabunPSK"/>
                 <w:sz w:val="28"/>
                 <w:cs/>
               </w:rPr>
@@ -25433,7 +25611,7 @@
             <w:pPr>
               <w:spacing w:after="160" w:line="259" w:lineRule="auto"/>
               <w:rPr>
-                <w:rFonts w:ascii="TH SarabunPSK" w:hAnsi="TH SarabunPSK" w:cs="TH SarabunPSK" w:hint="cs"/>
+                <w:rFonts w:ascii="TH SarabunPSK" w:hAnsi="TH SarabunPSK" w:cs="TH SarabunPSK"/>
                 <w:sz w:val="28"/>
               </w:rPr>
             </w:pPr>
@@ -25856,7 +26034,7 @@
             <w:pPr>
               <w:spacing w:after="160" w:line="259" w:lineRule="auto"/>
               <w:rPr>
-                <w:rFonts w:ascii="TH SarabunPSK" w:hAnsi="TH SarabunPSK" w:cs="TH SarabunPSK" w:hint="cs"/>
+                <w:rFonts w:ascii="TH SarabunPSK" w:hAnsi="TH SarabunPSK" w:cs="TH SarabunPSK"/>
                 <w:sz w:val="28"/>
                 <w:cs/>
               </w:rPr>
@@ -29471,6 +29649,7 @@
                 <w:rFonts w:ascii="TH SarabunPSK" w:hAnsi="TH SarabunPSK" w:cs="TH SarabunPSK"/>
                 <w:sz w:val="28"/>
                 <w:rtl/>
+                <w:cs/>
               </w:rPr>
             </w:pPr>
             <w:r>
@@ -32975,7 +33154,7 @@
             <w:pPr>
               <w:spacing w:after="160" w:line="259" w:lineRule="auto"/>
               <w:rPr>
-                <w:rFonts w:ascii="TH SarabunPSK" w:hAnsi="TH SarabunPSK" w:cs="TH SarabunPSK" w:hint="cs"/>
+                <w:rFonts w:ascii="TH SarabunPSK" w:hAnsi="TH SarabunPSK" w:cs="TH SarabunPSK"/>
                 <w:sz w:val="28"/>
                 <w:cs/>
               </w:rPr>
@@ -33368,7 +33547,7 @@
           <w:p>
             <w:pPr>
               <w:rPr>
-                <w:rFonts w:ascii="TH SarabunPSK" w:hAnsi="TH SarabunPSK" w:cs="TH SarabunPSK" w:hint="eastAsia"/>
+                <w:rFonts w:ascii="TH SarabunPSK" w:hAnsi="TH SarabunPSK" w:cs="TH SarabunPSK"/>
                 <w:sz w:val="32"/>
                 <w:szCs w:val="32"/>
               </w:rPr>
@@ -33549,7 +33728,7 @@
             <w:pPr>
               <w:spacing w:after="160" w:line="259" w:lineRule="auto"/>
               <w:rPr>
-                <w:rFonts w:ascii="TH SarabunPSK" w:hAnsi="TH SarabunPSK" w:cs="TH SarabunPSK" w:hint="cs"/>
+                <w:rFonts w:ascii="TH SarabunPSK" w:hAnsi="TH SarabunPSK" w:cs="TH SarabunPSK"/>
                 <w:sz w:val="28"/>
                 <w:cs/>
               </w:rPr>
@@ -33961,7 +34140,7 @@
             <w:pPr>
               <w:spacing w:after="160" w:line="259" w:lineRule="auto"/>
               <w:rPr>
-                <w:rFonts w:ascii="TH SarabunPSK" w:hAnsi="TH SarabunPSK" w:cs="TH SarabunPSK" w:hint="cs"/>
+                <w:rFonts w:ascii="TH SarabunPSK" w:hAnsi="TH SarabunPSK" w:cs="TH SarabunPSK"/>
                 <w:sz w:val="28"/>
                 <w:cs/>
               </w:rPr>
@@ -34363,7 +34542,7 @@
           <w:p>
             <w:pPr>
               <w:rPr>
-                <w:rFonts w:ascii="TH SarabunPSK" w:hAnsi="TH SarabunPSK" w:cs="TH SarabunPSK" w:hint="eastAsia"/>
+                <w:rFonts w:ascii="TH SarabunPSK" w:hAnsi="TH SarabunPSK" w:cs="TH SarabunPSK"/>
                 <w:sz w:val="32"/>
                 <w:szCs w:val="32"/>
               </w:rPr>
@@ -34500,7 +34679,7 @@
             <w:pPr>
               <w:spacing w:after="160" w:line="259" w:lineRule="auto"/>
               <w:rPr>
-                <w:rFonts w:ascii="TH SarabunPSK" w:hAnsi="TH SarabunPSK" w:cs="TH SarabunPSK" w:hint="cs"/>
+                <w:rFonts w:ascii="TH SarabunPSK" w:hAnsi="TH SarabunPSK" w:cs="TH SarabunPSK"/>
                 <w:sz w:val="28"/>
                 <w:cs/>
               </w:rPr>
@@ -34622,7 +34801,7 @@
             <w:pPr>
               <w:spacing w:after="160" w:line="259" w:lineRule="auto"/>
               <w:rPr>
-                <w:rFonts w:ascii="TH SarabunPSK" w:hAnsi="TH SarabunPSK" w:cs="TH SarabunPSK" w:hint="cs"/>
+                <w:rFonts w:ascii="TH SarabunPSK" w:hAnsi="TH SarabunPSK" w:cs="TH SarabunPSK"/>
                 <w:sz w:val="28"/>
                 <w:cs/>
               </w:rPr>
@@ -34675,7 +34854,7 @@
           <w:p>
             <w:pPr>
               <w:rPr>
-                <w:rFonts w:ascii="TH SarabunPSK" w:hAnsi="TH SarabunPSK" w:cs="TH SarabunPSK" w:hint="cs"/>
+                <w:rFonts w:ascii="TH SarabunPSK" w:hAnsi="TH SarabunPSK" w:cs="TH SarabunPSK"/>
                 <w:sz w:val="28"/>
                 <w:cs/>
               </w:rPr>
@@ -34741,15 +34920,15 @@
           <w:p>
             <w:pPr>
               <w:rPr>
+                <w:rFonts w:ascii="TH SarabunPSK" w:hAnsi="TH SarabunPSK" w:cs="TH SarabunPSK"/>
+                <w:sz w:val="28"/>
+                <w:cs/>
+              </w:rPr>
+            </w:pPr>
+            <w:r>
+              <w:rPr>
                 <w:rFonts w:ascii="TH SarabunPSK" w:hAnsi="TH SarabunPSK" w:cs="TH SarabunPSK" w:hint="eastAsia"/>
                 <w:sz w:val="28"/>
-                <w:cs/>
-              </w:rPr>
-            </w:pPr>
-            <w:r>
-              <w:rPr>
-                <w:rFonts w:ascii="TH SarabunPSK" w:hAnsi="TH SarabunPSK" w:cs="TH SarabunPSK" w:hint="eastAsia"/>
-                <w:sz w:val="28"/>
               </w:rPr>
               <w:t>6</w:t>
             </w:r>
@@ -34762,7 +34941,7 @@
           <w:p>
             <w:pPr>
               <w:rPr>
-                <w:rFonts w:ascii="TH SarabunPSK" w:hAnsi="TH SarabunPSK" w:cs="TH SarabunPSK" w:hint="cs"/>
+                <w:rFonts w:ascii="TH SarabunPSK" w:hAnsi="TH SarabunPSK" w:cs="TH SarabunPSK"/>
                 <w:sz w:val="28"/>
                 <w:cs/>
               </w:rPr>
@@ -35023,7 +35202,7 @@
             <w:pPr>
               <w:spacing w:after="160" w:line="259" w:lineRule="auto"/>
               <w:rPr>
-                <w:rFonts w:ascii="TH SarabunPSK" w:hAnsi="TH SarabunPSK" w:cs="TH SarabunPSK" w:hint="cs"/>
+                <w:rFonts w:ascii="TH SarabunPSK" w:hAnsi="TH SarabunPSK" w:cs="TH SarabunPSK"/>
                 <w:sz w:val="28"/>
                 <w:cs/>
               </w:rPr>
@@ -35464,7 +35643,7 @@
           <w:p>
             <w:pPr>
               <w:rPr>
-                <w:rFonts w:ascii="TH SarabunPSK" w:hAnsi="TH SarabunPSK" w:cs="TH SarabunPSK" w:hint="eastAsia"/>
+                <w:rFonts w:ascii="TH SarabunPSK" w:hAnsi="TH SarabunPSK" w:cs="TH SarabunPSK"/>
                 <w:sz w:val="32"/>
                 <w:szCs w:val="32"/>
               </w:rPr>
@@ -35541,7 +35720,7 @@
             <w:pPr>
               <w:spacing w:after="160" w:line="259" w:lineRule="auto"/>
               <w:rPr>
-                <w:rFonts w:ascii="TH SarabunPSK" w:hAnsi="TH SarabunPSK" w:cs="TH SarabunPSK" w:hint="cs"/>
+                <w:rFonts w:ascii="TH SarabunPSK" w:hAnsi="TH SarabunPSK" w:cs="TH SarabunPSK"/>
                 <w:sz w:val="28"/>
                 <w:cs/>
               </w:rPr>
@@ -35602,7 +35781,7 @@
             <w:pPr>
               <w:spacing w:after="160" w:line="259" w:lineRule="auto"/>
               <w:rPr>
-                <w:rFonts w:ascii="TH SarabunPSK" w:hAnsi="TH SarabunPSK" w:cs="TH SarabunPSK" w:hint="cs"/>
+                <w:rFonts w:ascii="TH SarabunPSK" w:hAnsi="TH SarabunPSK" w:cs="TH SarabunPSK"/>
                 <w:sz w:val="28"/>
                 <w:cs/>
               </w:rPr>
@@ -35640,15 +35819,15 @@
           <w:p>
             <w:pPr>
               <w:rPr>
+                <w:rFonts w:ascii="TH SarabunPSK" w:hAnsi="TH SarabunPSK" w:cs="TH SarabunPSK"/>
+                <w:sz w:val="28"/>
+              </w:rPr>
+            </w:pPr>
+            <w:r>
+              <w:rPr>
                 <w:rFonts w:ascii="TH SarabunPSK" w:hAnsi="TH SarabunPSK" w:cs="TH SarabunPSK" w:hint="eastAsia"/>
                 <w:sz w:val="28"/>
               </w:rPr>
-            </w:pPr>
-            <w:r>
-              <w:rPr>
-                <w:rFonts w:ascii="TH SarabunPSK" w:hAnsi="TH SarabunPSK" w:cs="TH SarabunPSK" w:hint="eastAsia"/>
-                <w:sz w:val="28"/>
-              </w:rPr>
               <w:t>4</w:t>
             </w:r>
           </w:p>
@@ -35660,7 +35839,7 @@
           <w:p>
             <w:pPr>
               <w:rPr>
-                <w:rFonts w:ascii="TH SarabunPSK" w:hAnsi="TH SarabunPSK" w:cs="TH SarabunPSK" w:hint="cs"/>
+                <w:rFonts w:ascii="TH SarabunPSK" w:hAnsi="TH SarabunPSK" w:cs="TH SarabunPSK"/>
                 <w:sz w:val="28"/>
                 <w:cs/>
               </w:rPr>
@@ -35705,7 +35884,7 @@
           <w:p>
             <w:pPr>
               <w:rPr>
-                <w:rFonts w:ascii="TH SarabunPSK" w:hAnsi="TH SarabunPSK" w:cs="TH SarabunPSK" w:hint="cs"/>
+                <w:rFonts w:ascii="TH SarabunPSK" w:hAnsi="TH SarabunPSK" w:cs="TH SarabunPSK"/>
                 <w:sz w:val="28"/>
                 <w:cs/>
               </w:rPr>
@@ -35771,15 +35950,15 @@
           <w:p>
             <w:pPr>
               <w:rPr>
+                <w:rFonts w:ascii="TH SarabunPSK" w:hAnsi="TH SarabunPSK" w:cs="TH SarabunPSK"/>
+                <w:sz w:val="28"/>
+                <w:cs/>
+              </w:rPr>
+            </w:pPr>
+            <w:r>
+              <w:rPr>
                 <w:rFonts w:ascii="TH SarabunPSK" w:hAnsi="TH SarabunPSK" w:cs="TH SarabunPSK" w:hint="eastAsia"/>
                 <w:sz w:val="28"/>
-                <w:cs/>
-              </w:rPr>
-            </w:pPr>
-            <w:r>
-              <w:rPr>
-                <w:rFonts w:ascii="TH SarabunPSK" w:hAnsi="TH SarabunPSK" w:cs="TH SarabunPSK" w:hint="eastAsia"/>
-                <w:sz w:val="28"/>
               </w:rPr>
               <w:t>6</w:t>
             </w:r>
@@ -35792,7 +35971,7 @@
           <w:p>
             <w:pPr>
               <w:rPr>
-                <w:rFonts w:ascii="TH SarabunPSK" w:hAnsi="TH SarabunPSK" w:cs="TH SarabunPSK" w:hint="cs"/>
+                <w:rFonts w:ascii="TH SarabunPSK" w:hAnsi="TH SarabunPSK" w:cs="TH SarabunPSK"/>
                 <w:sz w:val="28"/>
                 <w:cs/>
               </w:rPr>
@@ -35985,7 +36164,7 @@
           <w:p>
             <w:pPr>
               <w:rPr>
-                <w:rFonts w:ascii="TH SarabunPSK" w:hAnsi="TH SarabunPSK" w:cs="TH SarabunPSK" w:hint="cs"/>
+                <w:rFonts w:ascii="TH SarabunPSK" w:hAnsi="TH SarabunPSK" w:cs="TH SarabunPSK"/>
                 <w:sz w:val="28"/>
                 <w:cs/>
               </w:rPr>
@@ -36022,7 +36201,7 @@
           <w:p>
             <w:pPr>
               <w:rPr>
-                <w:rFonts w:ascii="TH SarabunPSK" w:hAnsi="TH SarabunPSK" w:cs="TH SarabunPSK" w:hint="cs"/>
+                <w:rFonts w:ascii="TH SarabunPSK" w:hAnsi="TH SarabunPSK" w:cs="TH SarabunPSK"/>
                 <w:sz w:val="28"/>
                 <w:cs/>
               </w:rPr>
@@ -36088,7 +36267,7 @@
     <w:p>
       <w:pPr>
         <w:rPr>
-          <w:rFonts w:ascii="TH SarabunPSK" w:hAnsi="TH SarabunPSK" w:cs="TH SarabunPSK" w:hint="cs"/>
+          <w:rFonts w:ascii="TH SarabunPSK" w:hAnsi="TH SarabunPSK" w:cs="TH SarabunPSK"/>
           <w:b/>
           <w:bCs/>
           <w:sz w:val="32"/>
@@ -36117,7 +36296,7 @@
             <w:pPr>
               <w:spacing w:after="160" w:line="259" w:lineRule="auto"/>
               <w:rPr>
-                <w:rFonts w:ascii="TH SarabunPSK" w:hAnsi="TH SarabunPSK" w:cs="TH SarabunPSK" w:hint="cs"/>
+                <w:rFonts w:ascii="TH SarabunPSK" w:hAnsi="TH SarabunPSK" w:cs="TH SarabunPSK"/>
                 <w:sz w:val="28"/>
                 <w:cs/>
               </w:rPr>
@@ -36608,7 +36787,7 @@
           <w:p>
             <w:pPr>
               <w:rPr>
-                <w:rFonts w:ascii="TH SarabunPSK" w:hAnsi="TH SarabunPSK" w:cs="TH SarabunPSK" w:hint="eastAsia"/>
+                <w:rFonts w:ascii="TH SarabunPSK" w:hAnsi="TH SarabunPSK" w:cs="TH SarabunPSK"/>
                 <w:sz w:val="32"/>
                 <w:szCs w:val="32"/>
               </w:rPr>
@@ -36685,7 +36864,7 @@
             <w:pPr>
               <w:spacing w:after="160" w:line="259" w:lineRule="auto"/>
               <w:rPr>
-                <w:rFonts w:ascii="TH SarabunPSK" w:hAnsi="TH SarabunPSK" w:cs="TH SarabunPSK" w:hint="cs"/>
+                <w:rFonts w:ascii="TH SarabunPSK" w:hAnsi="TH SarabunPSK" w:cs="TH SarabunPSK"/>
                 <w:sz w:val="28"/>
                 <w:cs/>
               </w:rPr>
@@ -36746,7 +36925,7 @@
             <w:pPr>
               <w:spacing w:after="160" w:line="259" w:lineRule="auto"/>
               <w:rPr>
-                <w:rFonts w:ascii="TH SarabunPSK" w:hAnsi="TH SarabunPSK" w:cs="TH SarabunPSK" w:hint="cs"/>
+                <w:rFonts w:ascii="TH SarabunPSK" w:hAnsi="TH SarabunPSK" w:cs="TH SarabunPSK"/>
                 <w:sz w:val="28"/>
                 <w:cs/>
               </w:rPr>
@@ -36791,7 +36970,7 @@
           <w:p>
             <w:pPr>
               <w:rPr>
-                <w:rFonts w:ascii="TH SarabunPSK" w:hAnsi="TH SarabunPSK" w:cs="TH SarabunPSK" w:hint="cs"/>
+                <w:rFonts w:ascii="TH SarabunPSK" w:hAnsi="TH SarabunPSK" w:cs="TH SarabunPSK"/>
                 <w:sz w:val="28"/>
                 <w:cs/>
               </w:rPr>
@@ -36857,15 +37036,15 @@
           <w:p>
             <w:pPr>
               <w:rPr>
+                <w:rFonts w:ascii="TH SarabunPSK" w:hAnsi="TH SarabunPSK" w:cs="TH SarabunPSK"/>
+                <w:sz w:val="28"/>
+                <w:cs/>
+              </w:rPr>
+            </w:pPr>
+            <w:r>
+              <w:rPr>
                 <w:rFonts w:ascii="TH SarabunPSK" w:hAnsi="TH SarabunPSK" w:cs="TH SarabunPSK" w:hint="eastAsia"/>
                 <w:sz w:val="28"/>
-                <w:cs/>
-              </w:rPr>
-            </w:pPr>
-            <w:r>
-              <w:rPr>
-                <w:rFonts w:ascii="TH SarabunPSK" w:hAnsi="TH SarabunPSK" w:cs="TH SarabunPSK" w:hint="eastAsia"/>
-                <w:sz w:val="28"/>
               </w:rPr>
               <w:t>6</w:t>
             </w:r>
@@ -36878,7 +37057,7 @@
           <w:p>
             <w:pPr>
               <w:rPr>
-                <w:rFonts w:ascii="TH SarabunPSK" w:hAnsi="TH SarabunPSK" w:cs="TH SarabunPSK" w:hint="cs"/>
+                <w:rFonts w:ascii="TH SarabunPSK" w:hAnsi="TH SarabunPSK" w:cs="TH SarabunPSK"/>
                 <w:sz w:val="28"/>
                 <w:cs/>
               </w:rPr>
@@ -37103,7 +37282,7 @@
           <w:p>
             <w:pPr>
               <w:rPr>
-                <w:rFonts w:ascii="TH SarabunPSK" w:hAnsi="TH SarabunPSK" w:cs="TH SarabunPSK" w:hint="cs"/>
+                <w:rFonts w:ascii="TH SarabunPSK" w:hAnsi="TH SarabunPSK" w:cs="TH SarabunPSK"/>
                 <w:sz w:val="28"/>
                 <w:cs/>
               </w:rPr>
@@ -37140,7 +37319,7 @@
           <w:p>
             <w:pPr>
               <w:rPr>
-                <w:rFonts w:ascii="TH SarabunPSK" w:hAnsi="TH SarabunPSK" w:cs="TH SarabunPSK" w:hint="cs"/>
+                <w:rFonts w:ascii="TH SarabunPSK" w:hAnsi="TH SarabunPSK" w:cs="TH SarabunPSK"/>
                 <w:sz w:val="28"/>
                 <w:cs/>
               </w:rPr>
@@ -37202,7 +37381,7 @@
             <w:pPr>
               <w:spacing w:after="160" w:line="259" w:lineRule="auto"/>
               <w:rPr>
-                <w:rFonts w:ascii="TH SarabunPSK" w:hAnsi="TH SarabunPSK" w:cs="TH SarabunPSK" w:hint="eastAsia"/>
+                <w:rFonts w:ascii="TH SarabunPSK" w:hAnsi="TH SarabunPSK" w:cs="TH SarabunPSK"/>
                 <w:sz w:val="28"/>
                 <w:cs/>
               </w:rPr>
@@ -37280,7 +37459,7 @@
             <w:pPr>
               <w:spacing w:after="160" w:line="259" w:lineRule="auto"/>
               <w:rPr>
-                <w:rFonts w:ascii="TH SarabunPSK" w:hAnsi="TH SarabunPSK" w:cs="TH SarabunPSK" w:hint="cs"/>
+                <w:rFonts w:ascii="TH SarabunPSK" w:hAnsi="TH SarabunPSK" w:cs="TH SarabunPSK"/>
                 <w:sz w:val="28"/>
                 <w:cs/>
               </w:rPr>
@@ -37504,7 +37683,7 @@
             <w:pPr>
               <w:spacing w:after="160" w:line="259" w:lineRule="auto"/>
               <w:rPr>
-                <w:rFonts w:ascii="TH SarabunPSK" w:hAnsi="TH SarabunPSK" w:cs="TH SarabunPSK" w:hint="cs"/>
+                <w:rFonts w:ascii="TH SarabunPSK" w:hAnsi="TH SarabunPSK" w:cs="TH SarabunPSK"/>
                 <w:sz w:val="28"/>
                 <w:cs/>
               </w:rPr>
@@ -37683,7 +37862,7 @@
           <w:p>
             <w:pPr>
               <w:rPr>
-                <w:rFonts w:ascii="TH SarabunPSK" w:hAnsi="TH SarabunPSK" w:cs="TH SarabunPSK" w:hint="eastAsia"/>
+                <w:rFonts w:ascii="TH SarabunPSK" w:hAnsi="TH SarabunPSK" w:cs="TH SarabunPSK"/>
                 <w:sz w:val="32"/>
                 <w:szCs w:val="32"/>
               </w:rPr>
@@ -37760,7 +37939,7 @@
             <w:pPr>
               <w:spacing w:after="160" w:line="259" w:lineRule="auto"/>
               <w:rPr>
-                <w:rFonts w:ascii="TH SarabunPSK" w:hAnsi="TH SarabunPSK" w:cs="TH SarabunPSK" w:hint="cs"/>
+                <w:rFonts w:ascii="TH SarabunPSK" w:hAnsi="TH SarabunPSK" w:cs="TH SarabunPSK"/>
                 <w:sz w:val="28"/>
                 <w:cs/>
               </w:rPr>
@@ -37844,7 +38023,7 @@
             <w:pPr>
               <w:spacing w:after="160" w:line="259" w:lineRule="auto"/>
               <w:rPr>
-                <w:rFonts w:ascii="TH SarabunPSK" w:hAnsi="TH SarabunPSK" w:cs="TH SarabunPSK" w:hint="cs"/>
+                <w:rFonts w:ascii="TH SarabunPSK" w:hAnsi="TH SarabunPSK" w:cs="TH SarabunPSK"/>
                 <w:sz w:val="28"/>
                 <w:cs/>
               </w:rPr>
@@ -37905,7 +38084,7 @@
           <w:p>
             <w:pPr>
               <w:rPr>
-                <w:rFonts w:ascii="TH SarabunPSK" w:hAnsi="TH SarabunPSK" w:cs="TH SarabunPSK" w:hint="cs"/>
+                <w:rFonts w:ascii="TH SarabunPSK" w:hAnsi="TH SarabunPSK" w:cs="TH SarabunPSK"/>
                 <w:sz w:val="28"/>
                 <w:cs/>
               </w:rPr>
@@ -37995,15 +38174,15 @@
           <w:p>
             <w:pPr>
               <w:rPr>
+                <w:rFonts w:ascii="TH SarabunPSK" w:hAnsi="TH SarabunPSK" w:cs="TH SarabunPSK"/>
+                <w:sz w:val="28"/>
+                <w:cs/>
+              </w:rPr>
+            </w:pPr>
+            <w:r>
+              <w:rPr>
                 <w:rFonts w:ascii="TH SarabunPSK" w:hAnsi="TH SarabunPSK" w:cs="TH SarabunPSK" w:hint="eastAsia"/>
                 <w:sz w:val="28"/>
-                <w:cs/>
-              </w:rPr>
-            </w:pPr>
-            <w:r>
-              <w:rPr>
-                <w:rFonts w:ascii="TH SarabunPSK" w:hAnsi="TH SarabunPSK" w:cs="TH SarabunPSK" w:hint="eastAsia"/>
-                <w:sz w:val="28"/>
               </w:rPr>
               <w:t>6</w:t>
             </w:r>
@@ -38016,7 +38195,7 @@
           <w:p>
             <w:pPr>
               <w:rPr>
-                <w:rFonts w:ascii="TH SarabunPSK" w:hAnsi="TH SarabunPSK" w:cs="TH SarabunPSK" w:hint="cs"/>
+                <w:rFonts w:ascii="TH SarabunPSK" w:hAnsi="TH SarabunPSK" w:cs="TH SarabunPSK"/>
                 <w:sz w:val="28"/>
                 <w:cs/>
               </w:rPr>
@@ -38217,7 +38396,7 @@
           <w:p>
             <w:pPr>
               <w:rPr>
-                <w:rFonts w:ascii="TH SarabunPSK" w:hAnsi="TH SarabunPSK" w:cs="TH SarabunPSK" w:hint="cs"/>
+                <w:rFonts w:ascii="TH SarabunPSK" w:hAnsi="TH SarabunPSK" w:cs="TH SarabunPSK"/>
                 <w:sz w:val="28"/>
                 <w:cs/>
               </w:rPr>
@@ -38254,7 +38433,7 @@
           <w:p>
             <w:pPr>
               <w:rPr>
-                <w:rFonts w:ascii="TH SarabunPSK" w:hAnsi="TH SarabunPSK" w:cs="TH SarabunPSK" w:hint="cs"/>
+                <w:rFonts w:ascii="TH SarabunPSK" w:hAnsi="TH SarabunPSK" w:cs="TH SarabunPSK"/>
                 <w:sz w:val="28"/>
                 <w:cs/>
               </w:rPr>
@@ -38324,7 +38503,7 @@
             <w:pPr>
               <w:spacing w:after="160" w:line="259" w:lineRule="auto"/>
               <w:rPr>
-                <w:rFonts w:ascii="TH SarabunPSK" w:hAnsi="TH SarabunPSK" w:cs="TH SarabunPSK" w:hint="eastAsia"/>
+                <w:rFonts w:ascii="TH SarabunPSK" w:hAnsi="TH SarabunPSK" w:cs="TH SarabunPSK"/>
                 <w:sz w:val="28"/>
                 <w:cs/>
               </w:rPr>
@@ -38388,7 +38567,7 @@
             <w:pPr>
               <w:spacing w:after="160" w:line="259" w:lineRule="auto"/>
               <w:rPr>
-                <w:rFonts w:ascii="TH SarabunPSK" w:hAnsi="TH SarabunPSK" w:cs="TH SarabunPSK" w:hint="cs"/>
+                <w:rFonts w:ascii="TH SarabunPSK" w:hAnsi="TH SarabunPSK" w:cs="TH SarabunPSK"/>
                 <w:sz w:val="28"/>
                 <w:cs/>
               </w:rPr>
@@ -38472,7 +38651,7 @@
             <w:pPr>
               <w:spacing w:after="160" w:line="259" w:lineRule="auto"/>
               <w:rPr>
-                <w:rFonts w:ascii="TH SarabunPSK" w:hAnsi="TH SarabunPSK" w:cs="TH SarabunPSK" w:hint="cs"/>
+                <w:rFonts w:ascii="TH SarabunPSK" w:hAnsi="TH SarabunPSK" w:cs="TH SarabunPSK"/>
                 <w:sz w:val="28"/>
                 <w:cs/>
               </w:rPr>
@@ -38544,15 +38723,7 @@
                 <w:sz w:val="28"/>
                 <w:cs/>
               </w:rPr>
-              <w:t>สมาชิกที่มีสิทธิเป็นผู้ให้บริการ</w:t>
-            </w:r>
-            <w:r>
-              <w:rPr>
-                <w:rFonts w:ascii="TH SarabunPSK" w:hAnsi="TH SarabunPSK" w:cs="TH SarabunPSK" w:hint="cs"/>
-                <w:sz w:val="28"/>
-                <w:cs/>
-              </w:rPr>
-              <w:t xml:space="preserve"> </w:t>
+              <w:t xml:space="preserve">สมาชิกที่มีสิทธิเป็นผู้ให้บริการ </w:t>
             </w:r>
           </w:p>
         </w:tc>
@@ -38643,7 +38814,7 @@
             <w:pPr>
               <w:spacing w:after="160" w:line="259" w:lineRule="auto"/>
               <w:rPr>
-                <w:rFonts w:ascii="TH SarabunPSK" w:hAnsi="TH SarabunPSK" w:cs="TH SarabunPSK" w:hint="cs"/>
+                <w:rFonts w:ascii="TH SarabunPSK" w:hAnsi="TH SarabunPSK" w:cs="TH SarabunPSK"/>
                 <w:sz w:val="28"/>
                 <w:cs/>
               </w:rPr>
@@ -38707,15 +38878,7 @@
                 <w:sz w:val="28"/>
                 <w:cs/>
               </w:rPr>
-              <w:t>สมาชิกที่มีสิทธิเป็นผู้ให้บริการ</w:t>
-            </w:r>
-            <w:r>
-              <w:rPr>
-                <w:rFonts w:ascii="TH SarabunPSK" w:hAnsi="TH SarabunPSK" w:cs="TH SarabunPSK" w:hint="cs"/>
-                <w:sz w:val="28"/>
-                <w:cs/>
-              </w:rPr>
-              <w:t xml:space="preserve"> </w:t>
+              <w:t xml:space="preserve">สมาชิกที่มีสิทธิเป็นผู้ให้บริการ </w:t>
             </w:r>
             <w:r>
               <w:rPr>
@@ -38854,7 +39017,7 @@
           <w:p>
             <w:pPr>
               <w:rPr>
-                <w:rFonts w:ascii="TH SarabunPSK" w:hAnsi="TH SarabunPSK" w:cs="TH SarabunPSK" w:hint="eastAsia"/>
+                <w:rFonts w:ascii="TH SarabunPSK" w:hAnsi="TH SarabunPSK" w:cs="TH SarabunPSK"/>
                 <w:sz w:val="32"/>
                 <w:szCs w:val="32"/>
               </w:rPr>
@@ -38962,7 +39125,7 @@
             <w:pPr>
               <w:spacing w:after="160" w:line="259" w:lineRule="auto"/>
               <w:rPr>
-                <w:rFonts w:ascii="TH SarabunPSK" w:hAnsi="TH SarabunPSK" w:cs="TH SarabunPSK" w:hint="cs"/>
+                <w:rFonts w:ascii="TH SarabunPSK" w:hAnsi="TH SarabunPSK" w:cs="TH SarabunPSK"/>
                 <w:sz w:val="28"/>
                 <w:cs/>
               </w:rPr>
@@ -39053,7 +39216,7 @@
             <w:pPr>
               <w:spacing w:after="160" w:line="259" w:lineRule="auto"/>
               <w:rPr>
-                <w:rFonts w:ascii="TH SarabunPSK" w:hAnsi="TH SarabunPSK" w:cs="TH SarabunPSK" w:hint="cs"/>
+                <w:rFonts w:ascii="TH SarabunPSK" w:hAnsi="TH SarabunPSK" w:cs="TH SarabunPSK"/>
                 <w:sz w:val="28"/>
                 <w:cs/>
               </w:rPr>
@@ -39121,7 +39284,7 @@
           <w:p>
             <w:pPr>
               <w:rPr>
-                <w:rFonts w:ascii="TH SarabunPSK" w:hAnsi="TH SarabunPSK" w:cs="TH SarabunPSK" w:hint="cs"/>
+                <w:rFonts w:ascii="TH SarabunPSK" w:hAnsi="TH SarabunPSK" w:cs="TH SarabunPSK"/>
                 <w:sz w:val="28"/>
                 <w:cs/>
               </w:rPr>
@@ -39249,15 +39412,15 @@
           <w:p>
             <w:pPr>
               <w:rPr>
+                <w:rFonts w:ascii="TH SarabunPSK" w:hAnsi="TH SarabunPSK" w:cs="TH SarabunPSK"/>
+                <w:sz w:val="28"/>
+                <w:cs/>
+              </w:rPr>
+            </w:pPr>
+            <w:r>
+              <w:rPr>
                 <w:rFonts w:ascii="TH SarabunPSK" w:hAnsi="TH SarabunPSK" w:cs="TH SarabunPSK" w:hint="eastAsia"/>
                 <w:sz w:val="28"/>
-                <w:cs/>
-              </w:rPr>
-            </w:pPr>
-            <w:r>
-              <w:rPr>
-                <w:rFonts w:ascii="TH SarabunPSK" w:hAnsi="TH SarabunPSK" w:cs="TH SarabunPSK" w:hint="eastAsia"/>
-                <w:sz w:val="28"/>
               </w:rPr>
               <w:t>6</w:t>
             </w:r>
@@ -39270,7 +39433,7 @@
           <w:p>
             <w:pPr>
               <w:rPr>
-                <w:rFonts w:ascii="TH SarabunPSK" w:hAnsi="TH SarabunPSK" w:cs="TH SarabunPSK" w:hint="cs"/>
+                <w:rFonts w:ascii="TH SarabunPSK" w:hAnsi="TH SarabunPSK" w:cs="TH SarabunPSK"/>
                 <w:sz w:val="28"/>
                 <w:cs/>
               </w:rPr>
@@ -39296,17 +39459,7 @@
                 <w:sz w:val="28"/>
                 <w:cs/>
               </w:rPr>
-              <w:t>ข้อความ</w:t>
-            </w:r>
-            <w:bookmarkStart w:id="0" w:name="_GoBack"/>
-            <w:bookmarkEnd w:id="0"/>
-            <w:r>
-              <w:rPr>
-                <w:rFonts w:ascii="TH SarabunPSK" w:hAnsi="TH SarabunPSK" w:cs="TH SarabunPSK" w:hint="cs"/>
-                <w:sz w:val="28"/>
-                <w:cs/>
-              </w:rPr>
-              <w:t xml:space="preserve"> แก้ไข </w:t>
+              <w:t xml:space="preserve">ข้อความ แก้ไข </w:t>
             </w:r>
             <w:r>
               <w:rPr>
@@ -39512,7 +39665,7 @@
           <w:p>
             <w:pPr>
               <w:rPr>
-                <w:rFonts w:ascii="TH SarabunPSK" w:hAnsi="TH SarabunPSK" w:cs="TH SarabunPSK" w:hint="cs"/>
+                <w:rFonts w:ascii="TH SarabunPSK" w:hAnsi="TH SarabunPSK" w:cs="TH SarabunPSK"/>
                 <w:sz w:val="28"/>
                 <w:cs/>
               </w:rPr>
@@ -39549,7 +39702,7 @@
           <w:p>
             <w:pPr>
               <w:rPr>
-                <w:rFonts w:ascii="TH SarabunPSK" w:hAnsi="TH SarabunPSK" w:cs="TH SarabunPSK" w:hint="cs"/>
+                <w:rFonts w:ascii="TH SarabunPSK" w:hAnsi="TH SarabunPSK" w:cs="TH SarabunPSK"/>
                 <w:sz w:val="28"/>
                 <w:cs/>
               </w:rPr>
@@ -39626,7 +39779,7 @@
             <w:pPr>
               <w:spacing w:after="160" w:line="259" w:lineRule="auto"/>
               <w:rPr>
-                <w:rFonts w:ascii="TH SarabunPSK" w:hAnsi="TH SarabunPSK" w:cs="TH SarabunPSK" w:hint="eastAsia"/>
+                <w:rFonts w:ascii="TH SarabunPSK" w:hAnsi="TH SarabunPSK" w:cs="TH SarabunPSK"/>
                 <w:sz w:val="28"/>
                 <w:cs/>
               </w:rPr>
@@ -39693,7 +39846,7 @@
             <w:pPr>
               <w:spacing w:after="160" w:line="259" w:lineRule="auto"/>
               <w:rPr>
-                <w:rFonts w:ascii="TH SarabunPSK" w:hAnsi="TH SarabunPSK" w:cs="TH SarabunPSK" w:hint="cs"/>
+                <w:rFonts w:ascii="TH SarabunPSK" w:hAnsi="TH SarabunPSK" w:cs="TH SarabunPSK"/>
                 <w:sz w:val="28"/>
                 <w:cs/>
               </w:rPr>
@@ -39777,7 +39930,7 @@
             <w:pPr>
               <w:spacing w:after="160" w:line="259" w:lineRule="auto"/>
               <w:rPr>
-                <w:rFonts w:ascii="TH SarabunPSK" w:hAnsi="TH SarabunPSK" w:cs="TH SarabunPSK" w:hint="cs"/>
+                <w:rFonts w:ascii="TH SarabunPSK" w:hAnsi="TH SarabunPSK" w:cs="TH SarabunPSK"/>
                 <w:sz w:val="28"/>
                 <w:cs/>
               </w:rPr>
@@ -39933,7 +40086,7 @@
             <w:pPr>
               <w:spacing w:after="160" w:line="259" w:lineRule="auto"/>
               <w:rPr>
-                <w:rFonts w:ascii="TH SarabunPSK" w:hAnsi="TH SarabunPSK" w:cs="TH SarabunPSK" w:hint="cs"/>
+                <w:rFonts w:ascii="TH SarabunPSK" w:hAnsi="TH SarabunPSK" w:cs="TH SarabunPSK"/>
                 <w:sz w:val="28"/>
                 <w:cs/>
               </w:rPr>
@@ -39990,15 +40143,7 @@
                 <w:sz w:val="28"/>
                 <w:cs/>
               </w:rPr>
-              <w:t>สมาชิกที่มีสิทธิผู้ให้บริการ</w:t>
-            </w:r>
-            <w:r>
-              <w:rPr>
-                <w:rFonts w:ascii="TH SarabunPSK" w:hAnsi="TH SarabunPSK" w:cs="TH SarabunPSK" w:hint="cs"/>
-                <w:sz w:val="28"/>
-                <w:cs/>
-              </w:rPr>
-              <w:t>ต้</w:t>
+              <w:t>สมาชิกที่มีสิทธิผู้ให้บริการต้</w:t>
             </w:r>
             <w:r>
               <w:rPr>
@@ -40129,26 +40274,18 @@
           <w:p>
             <w:pPr>
               <w:rPr>
-                <w:rFonts w:ascii="TH SarabunPSK" w:hAnsi="TH SarabunPSK" w:cs="TH SarabunPSK" w:hint="eastAsia"/>
-                <w:sz w:val="32"/>
-                <w:szCs w:val="32"/>
-              </w:rPr>
-            </w:pPr>
-            <w:r>
-              <w:rPr>
-                <w:rFonts w:ascii="TH SarabunPSK" w:hAnsi="TH SarabunPSK" w:cs="TH SarabunPSK" w:hint="cs"/>
-                <w:sz w:val="28"/>
-                <w:cs/>
-              </w:rPr>
-              <w:t>สมาชิกที่มีสิทธิผู้ให้บริการ</w:t>
-            </w:r>
-            <w:r>
-              <w:rPr>
-                <w:rFonts w:ascii="TH SarabunPSK" w:hAnsi="TH SarabunPSK" w:cs="TH SarabunPSK" w:hint="cs"/>
-                <w:sz w:val="28"/>
-                <w:cs/>
-              </w:rPr>
-              <w:t xml:space="preserve"> </w:t>
+                <w:rFonts w:ascii="TH SarabunPSK" w:hAnsi="TH SarabunPSK" w:cs="TH SarabunPSK"/>
+                <w:sz w:val="32"/>
+                <w:szCs w:val="32"/>
+              </w:rPr>
+            </w:pPr>
+            <w:r>
+              <w:rPr>
+                <w:rFonts w:ascii="TH SarabunPSK" w:hAnsi="TH SarabunPSK" w:cs="TH SarabunPSK" w:hint="cs"/>
+                <w:sz w:val="28"/>
+                <w:cs/>
+              </w:rPr>
+              <w:t xml:space="preserve">สมาชิกที่มีสิทธิผู้ให้บริการ </w:t>
             </w:r>
             <w:r>
               <w:rPr>
@@ -40230,26 +40367,18 @@
             <w:pPr>
               <w:spacing w:after="160" w:line="259" w:lineRule="auto"/>
               <w:rPr>
-                <w:rFonts w:ascii="TH SarabunPSK" w:hAnsi="TH SarabunPSK" w:cs="TH SarabunPSK" w:hint="cs"/>
-                <w:sz w:val="28"/>
-                <w:cs/>
-              </w:rPr>
-            </w:pPr>
-            <w:r>
-              <w:rPr>
-                <w:rFonts w:ascii="TH SarabunPSK" w:hAnsi="TH SarabunPSK" w:cs="TH SarabunPSK" w:hint="cs"/>
-                <w:sz w:val="28"/>
-                <w:cs/>
-              </w:rPr>
-              <w:t>สมาชิกที่มีสิทธิผู้ให้บริการ</w:t>
-            </w:r>
-            <w:r>
-              <w:rPr>
-                <w:rFonts w:ascii="TH SarabunPSK" w:hAnsi="TH SarabunPSK" w:cs="TH SarabunPSK" w:hint="cs"/>
-                <w:sz w:val="28"/>
-                <w:cs/>
-              </w:rPr>
-              <w:t xml:space="preserve"> </w:t>
+                <w:rFonts w:ascii="TH SarabunPSK" w:hAnsi="TH SarabunPSK" w:cs="TH SarabunPSK"/>
+                <w:sz w:val="28"/>
+                <w:cs/>
+              </w:rPr>
+            </w:pPr>
+            <w:r>
+              <w:rPr>
+                <w:rFonts w:ascii="TH SarabunPSK" w:hAnsi="TH SarabunPSK" w:cs="TH SarabunPSK" w:hint="cs"/>
+                <w:sz w:val="28"/>
+                <w:cs/>
+              </w:rPr>
+              <w:t xml:space="preserve">สมาชิกที่มีสิทธิผู้ให้บริการ </w:t>
             </w:r>
             <w:r>
               <w:rPr>
@@ -40307,7 +40436,7 @@
             <w:pPr>
               <w:spacing w:after="160" w:line="259" w:lineRule="auto"/>
               <w:rPr>
-                <w:rFonts w:ascii="TH SarabunPSK" w:hAnsi="TH SarabunPSK" w:cs="TH SarabunPSK" w:hint="cs"/>
+                <w:rFonts w:ascii="TH SarabunPSK" w:hAnsi="TH SarabunPSK" w:cs="TH SarabunPSK"/>
                 <w:sz w:val="28"/>
                 <w:cs/>
               </w:rPr>
@@ -40368,7 +40497,7 @@
           <w:p>
             <w:pPr>
               <w:rPr>
-                <w:rFonts w:ascii="TH SarabunPSK" w:hAnsi="TH SarabunPSK" w:cs="TH SarabunPSK" w:hint="cs"/>
+                <w:rFonts w:ascii="TH SarabunPSK" w:hAnsi="TH SarabunPSK" w:cs="TH SarabunPSK"/>
                 <w:sz w:val="28"/>
                 <w:cs/>
               </w:rPr>
@@ -40489,15 +40618,15 @@
           <w:p>
             <w:pPr>
               <w:rPr>
+                <w:rFonts w:ascii="TH SarabunPSK" w:hAnsi="TH SarabunPSK" w:cs="TH SarabunPSK"/>
+                <w:sz w:val="28"/>
+                <w:cs/>
+              </w:rPr>
+            </w:pPr>
+            <w:r>
+              <w:rPr>
                 <w:rFonts w:ascii="TH SarabunPSK" w:hAnsi="TH SarabunPSK" w:cs="TH SarabunPSK" w:hint="eastAsia"/>
                 <w:sz w:val="28"/>
-                <w:cs/>
-              </w:rPr>
-            </w:pPr>
-            <w:r>
-              <w:rPr>
-                <w:rFonts w:ascii="TH SarabunPSK" w:hAnsi="TH SarabunPSK" w:cs="TH SarabunPSK" w:hint="eastAsia"/>
-                <w:sz w:val="28"/>
               </w:rPr>
               <w:t>6</w:t>
             </w:r>
@@ -40510,7 +40639,7 @@
           <w:p>
             <w:pPr>
               <w:rPr>
-                <w:rFonts w:ascii="TH SarabunPSK" w:hAnsi="TH SarabunPSK" w:cs="TH SarabunPSK" w:hint="cs"/>
+                <w:rFonts w:ascii="TH SarabunPSK" w:hAnsi="TH SarabunPSK" w:cs="TH SarabunPSK"/>
                 <w:sz w:val="28"/>
                 <w:cs/>
               </w:rPr>
@@ -40536,23 +40665,7 @@
                 <w:sz w:val="28"/>
                 <w:cs/>
               </w:rPr>
-              <w:t>ทำการแสดงความต้องการ</w:t>
-            </w:r>
-            <w:r>
-              <w:rPr>
-                <w:rFonts w:ascii="TH SarabunPSK" w:hAnsi="TH SarabunPSK" w:cs="TH SarabunPSK" w:hint="cs"/>
-                <w:sz w:val="28"/>
-                <w:cs/>
-              </w:rPr>
-              <w:t>ให้บริการ</w:t>
-            </w:r>
-            <w:r>
-              <w:rPr>
-                <w:rFonts w:ascii="TH SarabunPSK" w:hAnsi="TH SarabunPSK" w:cs="TH SarabunPSK" w:hint="cs"/>
-                <w:sz w:val="28"/>
-                <w:cs/>
-              </w:rPr>
-              <w:t xml:space="preserve"> ลงบนโพสต์เสร็จเรียบร้อย</w:t>
+              <w:t>ทำการแสดงความต้องการให้บริการ ลงบนโพสต์เสร็จเรียบร้อย</w:t>
             </w:r>
           </w:p>
         </w:tc>
@@ -40751,7 +40864,7 @@
           <w:p>
             <w:pPr>
               <w:rPr>
-                <w:rFonts w:ascii="TH SarabunPSK" w:hAnsi="TH SarabunPSK" w:cs="TH SarabunPSK" w:hint="cs"/>
+                <w:rFonts w:ascii="TH SarabunPSK" w:hAnsi="TH SarabunPSK" w:cs="TH SarabunPSK"/>
                 <w:sz w:val="28"/>
                 <w:cs/>
               </w:rPr>
@@ -40788,7 +40901,7 @@
           <w:p>
             <w:pPr>
               <w:rPr>
-                <w:rFonts w:ascii="TH SarabunPSK" w:hAnsi="TH SarabunPSK" w:cs="TH SarabunPSK" w:hint="cs"/>
+                <w:rFonts w:ascii="TH SarabunPSK" w:hAnsi="TH SarabunPSK" w:cs="TH SarabunPSK"/>
                 <w:sz w:val="28"/>
                 <w:cs/>
               </w:rPr>
@@ -40814,23 +40927,7 @@
                 <w:sz w:val="28"/>
                 <w:cs/>
               </w:rPr>
-              <w:t>ไม่สามารถ</w:t>
-            </w:r>
-            <w:r>
-              <w:rPr>
-                <w:rFonts w:ascii="TH SarabunPSK" w:hAnsi="TH SarabunPSK" w:cs="TH SarabunPSK" w:hint="cs"/>
-                <w:sz w:val="28"/>
-                <w:cs/>
-              </w:rPr>
-              <w:t>แสดงความต้องการให้บริการลงบนโพสต์</w:t>
-            </w:r>
-            <w:r>
-              <w:rPr>
-                <w:rFonts w:ascii="TH SarabunPSK" w:hAnsi="TH SarabunPSK" w:cs="TH SarabunPSK" w:hint="cs"/>
-                <w:sz w:val="28"/>
-                <w:cs/>
-              </w:rPr>
-              <w:t>ได้</w:t>
+              <w:t>ไม่สามารถแสดงความต้องการให้บริการลงบนโพสต์ได้</w:t>
             </w:r>
           </w:p>
         </w:tc>
@@ -40866,7 +40963,7 @@
             <w:pPr>
               <w:spacing w:after="160" w:line="259" w:lineRule="auto"/>
               <w:rPr>
-                <w:rFonts w:ascii="TH SarabunPSK" w:hAnsi="TH SarabunPSK" w:cs="TH SarabunPSK" w:hint="eastAsia"/>
+                <w:rFonts w:ascii="TH SarabunPSK" w:hAnsi="TH SarabunPSK" w:cs="TH SarabunPSK"/>
                 <w:sz w:val="28"/>
                 <w:cs/>
               </w:rPr>
@@ -40878,7 +40975,7 @@
     <w:p>
       <w:pPr>
         <w:rPr>
-          <w:rFonts w:ascii="TH SarabunPSK" w:hAnsi="TH SarabunPSK" w:cs="TH SarabunPSK" w:hint="cs"/>
+          <w:rFonts w:ascii="TH SarabunPSK" w:hAnsi="TH SarabunPSK" w:cs="TH SarabunPSK"/>
           <w:b/>
           <w:bCs/>
           <w:sz w:val="32"/>
@@ -41634,7 +41731,7 @@
 </file>
 
 <file path=customXml/itemProps1.xml><?xml version="1.0" encoding="utf-8"?>
-<ds:datastoreItem xmlns:ds="http://schemas.openxmlformats.org/officeDocument/2006/customXml" ds:itemID="{92C0A0A9-2713-4F8D-B57A-4FC1825E0BFF}">
+<ds:datastoreItem xmlns:ds="http://schemas.openxmlformats.org/officeDocument/2006/customXml" ds:itemID="{DAFCD0E3-A90C-4FF4-93D0-4ED8A18D5E8B}">
   <ds:schemaRefs>
     <ds:schemaRef ds:uri="http://schemas.openxmlformats.org/officeDocument/2006/bibliography"/>
   </ds:schemaRefs>

</xml_diff>